<commit_message>
Semântica em HTML, exemplos de tags
</commit_message>
<xml_diff>
--- a/Anotações.docx
+++ b/Anotações.docx
@@ -6,6 +6,7 @@
       <w:pPr>
         <w:jc w:val="center"/>
         <w:rPr>
+          <w:rFonts w:ascii="Arial" w:hAnsi="Arial" w:cs="Arial"/>
           <w:b/>
           <w:bCs/>
           <w:sz w:val="36"/>
@@ -13,21 +14,29 @@
         </w:rPr>
       </w:pPr>
       <w:r>
+        <w:rPr>
+          <w:rFonts w:ascii="Arial" w:hAnsi="Arial" w:cs="Arial"/>
+        </w:rPr>
         <w:t xml:space="preserve">Material de apoio: </w:t>
       </w:r>
       <w:hyperlink r:id="rId4" w:history="1">
         <w:r>
           <w:rPr>
             <w:rStyle w:val="Hyperlink"/>
+            <w:rFonts w:ascii="Arial" w:hAnsi="Arial" w:cs="Arial"/>
           </w:rPr>
           <w:t>https://github.com/gustavoguanabara/html-css/tree/master/aulas-pdf</w:t>
         </w:r>
       </w:hyperlink>
       <w:r>
+        <w:rPr>
+          <w:rFonts w:ascii="Arial" w:hAnsi="Arial" w:cs="Arial"/>
+        </w:rPr>
         <w:br/>
       </w:r>
       <w:r>
         <w:rPr>
+          <w:rFonts w:ascii="Arial" w:hAnsi="Arial" w:cs="Arial"/>
           <w:b/>
           <w:bCs/>
           <w:sz w:val="36"/>
@@ -39,12 +48,14 @@
     <w:p>
       <w:pPr>
         <w:rPr>
-          <w:sz w:val="24"/>
-          <w:szCs w:val="24"/>
-        </w:rPr>
-      </w:pPr>
-      <w:r>
-        <w:rPr>
+          <w:rFonts w:ascii="Arial" w:hAnsi="Arial" w:cs="Arial"/>
+          <w:sz w:val="24"/>
+          <w:szCs w:val="24"/>
+        </w:rPr>
+      </w:pPr>
+      <w:r>
+        <w:rPr>
+          <w:rFonts w:ascii="Arial" w:hAnsi="Arial" w:cs="Arial"/>
           <w:sz w:val="24"/>
           <w:szCs w:val="24"/>
         </w:rPr>
@@ -54,12 +65,14 @@
     <w:p>
       <w:pPr>
         <w:rPr>
-          <w:sz w:val="24"/>
-          <w:szCs w:val="24"/>
-        </w:rPr>
-      </w:pPr>
-      <w:r>
-        <w:rPr>
+          <w:rFonts w:ascii="Arial" w:hAnsi="Arial" w:cs="Arial"/>
+          <w:sz w:val="24"/>
+          <w:szCs w:val="24"/>
+        </w:rPr>
+      </w:pPr>
+      <w:r>
+        <w:rPr>
+          <w:rFonts w:ascii="Arial" w:hAnsi="Arial" w:cs="Arial"/>
           <w:sz w:val="24"/>
           <w:szCs w:val="24"/>
         </w:rPr>
@@ -69,6 +82,7 @@
     <w:p>
       <w:pPr>
         <w:rPr>
+          <w:rFonts w:ascii="Arial" w:hAnsi="Arial" w:cs="Arial"/>
           <w:sz w:val="24"/>
           <w:szCs w:val="24"/>
           <w:lang w:val="en-US"/>
@@ -76,6 +90,7 @@
       </w:pPr>
       <w:r>
         <w:rPr>
+          <w:rFonts w:ascii="Arial" w:hAnsi="Arial" w:cs="Arial"/>
           <w:sz w:val="24"/>
           <w:szCs w:val="24"/>
           <w:lang w:val="en-US"/>
@@ -86,6 +101,7 @@
     <w:p>
       <w:pPr>
         <w:rPr>
+          <w:rFonts w:ascii="Arial" w:hAnsi="Arial" w:cs="Arial"/>
           <w:sz w:val="24"/>
           <w:szCs w:val="24"/>
           <w:lang w:val="en-US"/>
@@ -93,6 +109,7 @@
       </w:pPr>
       <w:r>
         <w:rPr>
+          <w:rFonts w:ascii="Arial" w:hAnsi="Arial" w:cs="Arial"/>
           <w:sz w:val="24"/>
           <w:szCs w:val="24"/>
           <w:lang w:val="en-US"/>
@@ -103,6 +120,7 @@
     <w:p>
       <w:pPr>
         <w:rPr>
+          <w:rFonts w:ascii="Arial" w:hAnsi="Arial" w:cs="Arial"/>
           <w:sz w:val="24"/>
           <w:szCs w:val="24"/>
           <w:lang w:val="en-US"/>
@@ -110,6 +128,7 @@
       </w:pPr>
       <w:r>
         <w:rPr>
+          <w:rFonts w:ascii="Arial" w:hAnsi="Arial" w:cs="Arial"/>
           <w:sz w:val="24"/>
           <w:szCs w:val="24"/>
           <w:lang w:val="en-US"/>
@@ -120,12 +139,14 @@
     <w:p>
       <w:pPr>
         <w:rPr>
-          <w:sz w:val="24"/>
-          <w:szCs w:val="24"/>
-        </w:rPr>
-      </w:pPr>
-      <w:r>
-        <w:rPr>
+          <w:rFonts w:ascii="Arial" w:hAnsi="Arial" w:cs="Arial"/>
+          <w:sz w:val="24"/>
+          <w:szCs w:val="24"/>
+        </w:rPr>
+      </w:pPr>
+      <w:r>
+        <w:rPr>
+          <w:rFonts w:ascii="Arial" w:hAnsi="Arial" w:cs="Arial"/>
           <w:sz w:val="24"/>
           <w:szCs w:val="24"/>
         </w:rPr>
@@ -135,71 +156,57 @@
     <w:p>
       <w:pPr>
         <w:rPr>
-          <w:sz w:val="24"/>
-          <w:szCs w:val="24"/>
-        </w:rPr>
-      </w:pPr>
-      <w:r>
-        <w:rPr>
-          <w:sz w:val="24"/>
-          <w:szCs w:val="24"/>
-        </w:rPr>
-        <w:t>Se a sigla estiver e</w:t>
-      </w:r>
-      <w:r>
-        <w:rPr>
-          <w:sz w:val="24"/>
-          <w:szCs w:val="24"/>
-        </w:rPr>
-        <w:t>m minúsculo se refere a bits e com maiúsculo seria byte.</w:t>
-      </w:r>
-    </w:p>
-    <w:p>
-      <w:pPr>
-        <w:rPr>
-          <w:sz w:val="24"/>
-          <w:szCs w:val="24"/>
-        </w:rPr>
-      </w:pPr>
-    </w:p>
-    <w:p>
-      <w:pPr>
-        <w:rPr>
-          <w:sz w:val="24"/>
-          <w:szCs w:val="24"/>
-        </w:rPr>
-      </w:pPr>
-      <w:r>
-        <w:rPr>
-          <w:sz w:val="24"/>
-          <w:szCs w:val="24"/>
-        </w:rPr>
-        <w:t xml:space="preserve">Domínio -&gt; Identificação de </w:t>
-      </w:r>
-      <w:r>
-        <w:rPr>
-          <w:sz w:val="24"/>
-          <w:szCs w:val="24"/>
-        </w:rPr>
-        <w:t>conjuntos de computadores na internet</w:t>
-      </w:r>
-      <w:r>
-        <w:rPr>
-          <w:sz w:val="24"/>
-          <w:szCs w:val="24"/>
-        </w:rPr>
-        <w:t xml:space="preserve"> por um nome, nome único, pago anualmente.</w:t>
-      </w:r>
-    </w:p>
-    <w:p>
-      <w:pPr>
-        <w:rPr>
-          <w:sz w:val="24"/>
-          <w:szCs w:val="24"/>
-        </w:rPr>
-      </w:pPr>
-      <w:r>
-        <w:rPr>
+          <w:rFonts w:ascii="Arial" w:hAnsi="Arial" w:cs="Arial"/>
+          <w:sz w:val="24"/>
+          <w:szCs w:val="24"/>
+        </w:rPr>
+      </w:pPr>
+      <w:r>
+        <w:rPr>
+          <w:rFonts w:ascii="Arial" w:hAnsi="Arial" w:cs="Arial"/>
+          <w:sz w:val="24"/>
+          <w:szCs w:val="24"/>
+        </w:rPr>
+        <w:t>Se a sigla estiver em minúsculo se refere a bits e com maiúsculo seria byte.</w:t>
+      </w:r>
+    </w:p>
+    <w:p>
+      <w:pPr>
+        <w:rPr>
+          <w:rFonts w:ascii="Arial" w:hAnsi="Arial" w:cs="Arial"/>
+          <w:sz w:val="24"/>
+          <w:szCs w:val="24"/>
+        </w:rPr>
+      </w:pPr>
+    </w:p>
+    <w:p>
+      <w:pPr>
+        <w:rPr>
+          <w:rFonts w:ascii="Arial" w:hAnsi="Arial" w:cs="Arial"/>
+          <w:sz w:val="24"/>
+          <w:szCs w:val="24"/>
+        </w:rPr>
+      </w:pPr>
+      <w:r>
+        <w:rPr>
+          <w:rFonts w:ascii="Arial" w:hAnsi="Arial" w:cs="Arial"/>
+          <w:sz w:val="24"/>
+          <w:szCs w:val="24"/>
+        </w:rPr>
+        <w:t>Domínio -&gt; Identificação de conjuntos de computadores na internet por um nome, nome único, pago anualmente.</w:t>
+      </w:r>
+    </w:p>
+    <w:p>
+      <w:pPr>
+        <w:rPr>
+          <w:rFonts w:ascii="Arial" w:hAnsi="Arial" w:cs="Arial"/>
+          <w:sz w:val="24"/>
+          <w:szCs w:val="24"/>
+        </w:rPr>
+      </w:pPr>
+      <w:r>
+        <w:rPr>
+          <w:rFonts w:ascii="Arial" w:hAnsi="Arial" w:cs="Arial"/>
           <w:sz w:val="24"/>
           <w:szCs w:val="24"/>
         </w:rPr>
@@ -210,6 +217,7 @@
       <w:pPr>
         <w:jc w:val="center"/>
         <w:rPr>
+          <w:rFonts w:ascii="Arial" w:hAnsi="Arial" w:cs="Arial"/>
           <w:b/>
           <w:bCs/>
           <w:sz w:val="40"/>
@@ -218,6 +226,7 @@
       </w:pPr>
       <w:r>
         <w:rPr>
+          <w:rFonts w:ascii="Arial" w:hAnsi="Arial" w:cs="Arial"/>
           <w:noProof/>
         </w:rPr>
         <w:drawing>
@@ -258,6 +267,7 @@
       </w:r>
       <w:r>
         <w:rPr>
+          <w:rFonts w:ascii="Arial" w:hAnsi="Arial" w:cs="Arial"/>
           <w:sz w:val="24"/>
           <w:szCs w:val="24"/>
         </w:rPr>
@@ -265,6 +275,7 @@
       </w:r>
       <w:r>
         <w:rPr>
+          <w:rFonts w:ascii="Arial" w:hAnsi="Arial" w:cs="Arial"/>
           <w:sz w:val="24"/>
           <w:szCs w:val="24"/>
         </w:rPr>
@@ -272,6 +283,7 @@
       </w:r>
       <w:r>
         <w:rPr>
+          <w:rFonts w:ascii="Arial" w:hAnsi="Arial" w:cs="Arial"/>
           <w:b/>
           <w:bCs/>
           <w:sz w:val="40"/>
@@ -283,64 +295,129 @@
     <w:p>
       <w:pPr>
         <w:rPr>
-          <w:sz w:val="24"/>
-          <w:szCs w:val="24"/>
-        </w:rPr>
-      </w:pPr>
-      <w:r>
-        <w:rPr>
-          <w:sz w:val="24"/>
-          <w:szCs w:val="24"/>
-        </w:rPr>
-        <w:t>HTML -&gt; Hypertext Markup Language – Linguagem de mar</w:t>
-      </w:r>
-      <w:r>
-        <w:rPr>
-          <w:sz w:val="24"/>
-          <w:szCs w:val="24"/>
-        </w:rPr>
-        <w:t>cação de hiper texto.</w:t>
-      </w:r>
-    </w:p>
-    <w:p>
-      <w:pPr>
-        <w:rPr>
-          <w:sz w:val="24"/>
-          <w:szCs w:val="24"/>
-        </w:rPr>
-      </w:pPr>
-      <w:r>
-        <w:rPr>
-          <w:sz w:val="24"/>
-          <w:szCs w:val="24"/>
-        </w:rPr>
-        <w:t>CSS -&gt; Cascading Style Sheets – Folhas de estilo, adicio</w:t>
-      </w:r>
-      <w:r>
-        <w:rPr>
-          <w:sz w:val="24"/>
-          <w:szCs w:val="24"/>
-        </w:rPr>
-        <w:t>nadas em cascata.</w:t>
-      </w:r>
-    </w:p>
-    <w:p>
-      <w:pPr>
-        <w:rPr>
-          <w:sz w:val="24"/>
-          <w:szCs w:val="24"/>
-        </w:rPr>
-      </w:pPr>
-    </w:p>
-    <w:p>
-      <w:pPr>
-        <w:rPr>
-          <w:sz w:val="24"/>
-          <w:szCs w:val="24"/>
-        </w:rPr>
-      </w:pPr>
-      <w:r>
-        <w:rPr>
+          <w:rFonts w:ascii="Arial" w:hAnsi="Arial" w:cs="Arial"/>
+          <w:sz w:val="24"/>
+          <w:szCs w:val="24"/>
+        </w:rPr>
+      </w:pPr>
+      <w:r>
+        <w:rPr>
+          <w:rFonts w:ascii="Arial" w:hAnsi="Arial" w:cs="Arial"/>
+          <w:sz w:val="24"/>
+          <w:szCs w:val="24"/>
+        </w:rPr>
+        <w:t xml:space="preserve">HTML -&gt; Hypertext Markup </w:t>
+      </w:r>
+      <w:proofErr w:type="spellStart"/>
+      <w:r>
+        <w:rPr>
+          <w:rFonts w:ascii="Arial" w:hAnsi="Arial" w:cs="Arial"/>
+          <w:sz w:val="24"/>
+          <w:szCs w:val="24"/>
+        </w:rPr>
+        <w:t>Language</w:t>
+      </w:r>
+      <w:proofErr w:type="spellEnd"/>
+      <w:r>
+        <w:rPr>
+          <w:rFonts w:ascii="Arial" w:hAnsi="Arial" w:cs="Arial"/>
+          <w:sz w:val="24"/>
+          <w:szCs w:val="24"/>
+        </w:rPr>
+        <w:t xml:space="preserve"> – Linguagem de marcação de hiper texto.</w:t>
+      </w:r>
+    </w:p>
+    <w:p>
+      <w:pPr>
+        <w:rPr>
+          <w:rFonts w:ascii="Arial" w:hAnsi="Arial" w:cs="Arial"/>
+          <w:sz w:val="24"/>
+          <w:szCs w:val="24"/>
+        </w:rPr>
+      </w:pPr>
+      <w:r>
+        <w:rPr>
+          <w:rFonts w:ascii="Arial" w:hAnsi="Arial" w:cs="Arial"/>
+          <w:sz w:val="24"/>
+          <w:szCs w:val="24"/>
+        </w:rPr>
+        <w:t xml:space="preserve">CSS -&gt; </w:t>
+      </w:r>
+      <w:proofErr w:type="spellStart"/>
+      <w:r>
+        <w:rPr>
+          <w:rFonts w:ascii="Arial" w:hAnsi="Arial" w:cs="Arial"/>
+          <w:sz w:val="24"/>
+          <w:szCs w:val="24"/>
+        </w:rPr>
+        <w:t>Cascading</w:t>
+      </w:r>
+      <w:proofErr w:type="spellEnd"/>
+      <w:r>
+        <w:rPr>
+          <w:rFonts w:ascii="Arial" w:hAnsi="Arial" w:cs="Arial"/>
+          <w:sz w:val="24"/>
+          <w:szCs w:val="24"/>
+        </w:rPr>
+        <w:t xml:space="preserve"> </w:t>
+      </w:r>
+      <w:proofErr w:type="spellStart"/>
+      <w:r>
+        <w:rPr>
+          <w:rFonts w:ascii="Arial" w:hAnsi="Arial" w:cs="Arial"/>
+          <w:sz w:val="24"/>
+          <w:szCs w:val="24"/>
+        </w:rPr>
+        <w:t>Style</w:t>
+      </w:r>
+      <w:proofErr w:type="spellEnd"/>
+      <w:r>
+        <w:rPr>
+          <w:rFonts w:ascii="Arial" w:hAnsi="Arial" w:cs="Arial"/>
+          <w:sz w:val="24"/>
+          <w:szCs w:val="24"/>
+        </w:rPr>
+        <w:t xml:space="preserve"> </w:t>
+      </w:r>
+      <w:proofErr w:type="spellStart"/>
+      <w:r>
+        <w:rPr>
+          <w:rFonts w:ascii="Arial" w:hAnsi="Arial" w:cs="Arial"/>
+          <w:sz w:val="24"/>
+          <w:szCs w:val="24"/>
+        </w:rPr>
+        <w:t>Sheets</w:t>
+      </w:r>
+      <w:proofErr w:type="spellEnd"/>
+      <w:r>
+        <w:rPr>
+          <w:rFonts w:ascii="Arial" w:hAnsi="Arial" w:cs="Arial"/>
+          <w:sz w:val="24"/>
+          <w:szCs w:val="24"/>
+        </w:rPr>
+        <w:t xml:space="preserve"> – Folhas de estilo, adicionadas em cascata.</w:t>
+      </w:r>
+    </w:p>
+    <w:p>
+      <w:pPr>
+        <w:rPr>
+          <w:rFonts w:ascii="Arial" w:hAnsi="Arial" w:cs="Arial"/>
+          <w:sz w:val="24"/>
+          <w:szCs w:val="24"/>
+        </w:rPr>
+      </w:pPr>
+    </w:p>
+    <w:p>
+      <w:pPr>
+        <w:rPr>
+          <w:rFonts w:ascii="Arial" w:hAnsi="Arial" w:cs="Arial"/>
+          <w:sz w:val="24"/>
+          <w:szCs w:val="24"/>
+        </w:rPr>
+      </w:pPr>
+      <w:r>
+        <w:rPr>
+          <w:rFonts w:ascii="Arial" w:hAnsi="Arial" w:cs="Arial"/>
           <w:sz w:val="24"/>
           <w:szCs w:val="24"/>
         </w:rPr>
@@ -348,6 +425,7 @@
       </w:r>
       <w:r>
         <w:rPr>
+          <w:rFonts w:ascii="Arial" w:hAnsi="Arial" w:cs="Arial"/>
           <w:sz w:val="24"/>
           <w:szCs w:val="24"/>
         </w:rPr>
@@ -357,12 +435,14 @@
     <w:p>
       <w:pPr>
         <w:rPr>
-          <w:sz w:val="24"/>
-          <w:szCs w:val="24"/>
-        </w:rPr>
-      </w:pPr>
-      <w:r>
-        <w:rPr>
+          <w:rFonts w:ascii="Arial" w:hAnsi="Arial" w:cs="Arial"/>
+          <w:sz w:val="24"/>
+          <w:szCs w:val="24"/>
+        </w:rPr>
+      </w:pPr>
+      <w:r>
+        <w:rPr>
+          <w:rFonts w:ascii="Arial" w:hAnsi="Arial" w:cs="Arial"/>
           <w:sz w:val="24"/>
           <w:szCs w:val="24"/>
         </w:rPr>
@@ -370,6 +450,7 @@
       </w:r>
       <w:r>
         <w:rPr>
+          <w:rFonts w:ascii="Arial" w:hAnsi="Arial" w:cs="Arial"/>
           <w:sz w:val="24"/>
           <w:szCs w:val="24"/>
         </w:rPr>
@@ -377,6 +458,7 @@
       </w:r>
       <w:r>
         <w:rPr>
+          <w:rFonts w:ascii="Arial" w:hAnsi="Arial" w:cs="Arial"/>
           <w:sz w:val="24"/>
           <w:szCs w:val="24"/>
         </w:rPr>
@@ -386,61 +468,132 @@
     <w:p>
       <w:pPr>
         <w:rPr>
-          <w:sz w:val="24"/>
-          <w:szCs w:val="24"/>
-        </w:rPr>
-      </w:pPr>
-      <w:r>
-        <w:rPr>
-          <w:sz w:val="24"/>
-          <w:szCs w:val="24"/>
-        </w:rPr>
-        <w:t>JavaScript é focado em interações – Menus interativos, animações, popups, validações.</w:t>
-      </w:r>
-    </w:p>
-    <w:p>
-      <w:pPr>
-        <w:rPr>
-          <w:sz w:val="24"/>
-          <w:szCs w:val="24"/>
-        </w:rPr>
-      </w:pPr>
-      <w:r>
-        <w:rPr>
+          <w:rFonts w:ascii="Arial" w:hAnsi="Arial" w:cs="Arial"/>
+          <w:sz w:val="24"/>
+          <w:szCs w:val="24"/>
+        </w:rPr>
+      </w:pPr>
+      <w:proofErr w:type="spellStart"/>
+      <w:r>
+        <w:rPr>
+          <w:rFonts w:ascii="Arial" w:hAnsi="Arial" w:cs="Arial"/>
+          <w:sz w:val="24"/>
+          <w:szCs w:val="24"/>
+        </w:rPr>
+        <w:t>JavaScript</w:t>
+      </w:r>
+      <w:proofErr w:type="spellEnd"/>
+      <w:r>
+        <w:rPr>
+          <w:rFonts w:ascii="Arial" w:hAnsi="Arial" w:cs="Arial"/>
+          <w:sz w:val="24"/>
+          <w:szCs w:val="24"/>
+        </w:rPr>
+        <w:t xml:space="preserve"> é focado em interações – Menus interativos, animações, </w:t>
+      </w:r>
+      <w:proofErr w:type="spellStart"/>
+      <w:r>
+        <w:rPr>
+          <w:rFonts w:ascii="Arial" w:hAnsi="Arial" w:cs="Arial"/>
+          <w:sz w:val="24"/>
+          <w:szCs w:val="24"/>
+        </w:rPr>
+        <w:t>popups</w:t>
+      </w:r>
+      <w:proofErr w:type="spellEnd"/>
+      <w:r>
+        <w:rPr>
+          <w:rFonts w:ascii="Arial" w:hAnsi="Arial" w:cs="Arial"/>
+          <w:sz w:val="24"/>
+          <w:szCs w:val="24"/>
+        </w:rPr>
+        <w:t>, validações.</w:t>
+      </w:r>
+    </w:p>
+    <w:p>
+      <w:pPr>
+        <w:rPr>
+          <w:rFonts w:ascii="Arial" w:hAnsi="Arial" w:cs="Arial"/>
+          <w:sz w:val="24"/>
+          <w:szCs w:val="24"/>
+        </w:rPr>
+      </w:pPr>
+      <w:r>
+        <w:rPr>
+          <w:rFonts w:ascii="Arial" w:hAnsi="Arial" w:cs="Arial"/>
           <w:sz w:val="24"/>
           <w:szCs w:val="24"/>
         </w:rPr>
         <w:br/>
-        <w:t>HTML é uma linguagem demarcada por tags essas são representadas por &lt;&gt;</w:t>
-      </w:r>
-      <w:r>
-        <w:rPr>
-          <w:sz w:val="24"/>
-          <w:szCs w:val="24"/>
-        </w:rPr>
-        <w:t>, a grande maioria de tags possui abertura e fechamento.</w:t>
-      </w:r>
-    </w:p>
-    <w:p>
-      <w:pPr>
-        <w:rPr>
-          <w:sz w:val="24"/>
-          <w:szCs w:val="24"/>
-        </w:rPr>
-      </w:pPr>
-    </w:p>
-    <w:p>
-      <w:pPr>
-        <w:rPr>
-          <w:sz w:val="24"/>
-          <w:szCs w:val="24"/>
-        </w:rPr>
-      </w:pPr>
-      <w:r>
-        <w:rPr>
+        <w:t xml:space="preserve">HTML é uma linguagem demarcada por </w:t>
+      </w:r>
+      <w:proofErr w:type="spellStart"/>
+      <w:r>
+        <w:rPr>
+          <w:rFonts w:ascii="Arial" w:hAnsi="Arial" w:cs="Arial"/>
+          <w:sz w:val="24"/>
+          <w:szCs w:val="24"/>
+        </w:rPr>
+        <w:t>tags</w:t>
+      </w:r>
+      <w:proofErr w:type="spellEnd"/>
+      <w:r>
+        <w:rPr>
+          <w:rFonts w:ascii="Arial" w:hAnsi="Arial" w:cs="Arial"/>
+          <w:sz w:val="24"/>
+          <w:szCs w:val="24"/>
+        </w:rPr>
+        <w:t xml:space="preserve"> essas são representadas por &lt;&gt;</w:t>
+      </w:r>
+      <w:r>
+        <w:rPr>
+          <w:rFonts w:ascii="Arial" w:hAnsi="Arial" w:cs="Arial"/>
+          <w:sz w:val="24"/>
+          <w:szCs w:val="24"/>
+        </w:rPr>
+        <w:t xml:space="preserve">, a grande maioria de </w:t>
+      </w:r>
+      <w:proofErr w:type="spellStart"/>
+      <w:r>
+        <w:rPr>
+          <w:rFonts w:ascii="Arial" w:hAnsi="Arial" w:cs="Arial"/>
+          <w:sz w:val="24"/>
+          <w:szCs w:val="24"/>
+        </w:rPr>
+        <w:t>tags</w:t>
+      </w:r>
+      <w:proofErr w:type="spellEnd"/>
+      <w:r>
+        <w:rPr>
+          <w:rFonts w:ascii="Arial" w:hAnsi="Arial" w:cs="Arial"/>
+          <w:sz w:val="24"/>
+          <w:szCs w:val="24"/>
+        </w:rPr>
+        <w:t xml:space="preserve"> possui abertura e fechamento.</w:t>
+      </w:r>
+    </w:p>
+    <w:p>
+      <w:pPr>
+        <w:rPr>
+          <w:rFonts w:ascii="Arial" w:hAnsi="Arial" w:cs="Arial"/>
+          <w:sz w:val="24"/>
+          <w:szCs w:val="24"/>
+        </w:rPr>
+      </w:pPr>
+    </w:p>
+    <w:p>
+      <w:pPr>
+        <w:rPr>
+          <w:rFonts w:ascii="Arial" w:hAnsi="Arial" w:cs="Arial"/>
+          <w:sz w:val="24"/>
+          <w:szCs w:val="24"/>
+        </w:rPr>
+      </w:pPr>
+      <w:r>
+        <w:rPr>
+          <w:rFonts w:ascii="Arial" w:hAnsi="Arial" w:cs="Arial"/>
           <w:noProof/>
         </w:rPr>
-        <w:lastRenderedPageBreak/>
         <w:drawing>
           <wp:anchor distT="0" distB="0" distL="114300" distR="114300" simplePos="0" relativeHeight="251660288" behindDoc="0" locked="0" layoutInCell="1" allowOverlap="1" wp14:anchorId="64CBAD2D" wp14:editId="223183CF">
             <wp:simplePos x="0" y="0"/>
@@ -499,6 +652,7 @@
       </w:r>
       <w:r>
         <w:rPr>
+          <w:rFonts w:ascii="Arial" w:hAnsi="Arial" w:cs="Arial"/>
           <w:sz w:val="24"/>
           <w:szCs w:val="24"/>
         </w:rPr>
@@ -508,84 +662,95 @@
     <w:p>
       <w:pPr>
         <w:rPr>
-          <w:sz w:val="24"/>
-          <w:szCs w:val="24"/>
-        </w:rPr>
-      </w:pPr>
-    </w:p>
-    <w:p>
-      <w:pPr>
-        <w:rPr>
-          <w:sz w:val="24"/>
-          <w:szCs w:val="24"/>
-        </w:rPr>
-      </w:pPr>
-    </w:p>
-    <w:p>
-      <w:pPr>
-        <w:rPr>
-          <w:sz w:val="24"/>
-          <w:szCs w:val="24"/>
-        </w:rPr>
-      </w:pPr>
-    </w:p>
-    <w:p>
-      <w:pPr>
-        <w:rPr>
-          <w:sz w:val="24"/>
-          <w:szCs w:val="24"/>
-        </w:rPr>
-      </w:pPr>
-    </w:p>
-    <w:p>
-      <w:pPr>
-        <w:rPr>
-          <w:sz w:val="24"/>
-          <w:szCs w:val="24"/>
-        </w:rPr>
-      </w:pPr>
-    </w:p>
-    <w:p>
-      <w:pPr>
-        <w:rPr>
-          <w:sz w:val="24"/>
-          <w:szCs w:val="24"/>
-        </w:rPr>
-      </w:pPr>
-    </w:p>
-    <w:p>
-      <w:pPr>
-        <w:rPr>
-          <w:sz w:val="24"/>
-          <w:szCs w:val="24"/>
-        </w:rPr>
-      </w:pPr>
-    </w:p>
-    <w:p>
-      <w:pPr>
-        <w:rPr>
-          <w:sz w:val="24"/>
-          <w:szCs w:val="24"/>
-        </w:rPr>
-      </w:pPr>
-    </w:p>
-    <w:p>
-      <w:pPr>
-        <w:rPr>
-          <w:sz w:val="24"/>
-          <w:szCs w:val="24"/>
-        </w:rPr>
-      </w:pPr>
-    </w:p>
-    <w:p>
-      <w:pPr>
-        <w:rPr>
-          <w:sz w:val="24"/>
-          <w:szCs w:val="24"/>
-        </w:rPr>
-      </w:pPr>
-      <w:r>
-        <w:rPr>
+          <w:rFonts w:ascii="Arial" w:hAnsi="Arial" w:cs="Arial"/>
+          <w:sz w:val="24"/>
+          <w:szCs w:val="24"/>
+        </w:rPr>
+      </w:pPr>
+    </w:p>
+    <w:p>
+      <w:pPr>
+        <w:rPr>
+          <w:rFonts w:ascii="Arial" w:hAnsi="Arial" w:cs="Arial"/>
+          <w:sz w:val="24"/>
+          <w:szCs w:val="24"/>
+        </w:rPr>
+      </w:pPr>
+    </w:p>
+    <w:p>
+      <w:pPr>
+        <w:rPr>
+          <w:rFonts w:ascii="Arial" w:hAnsi="Arial" w:cs="Arial"/>
+          <w:sz w:val="24"/>
+          <w:szCs w:val="24"/>
+        </w:rPr>
+      </w:pPr>
+    </w:p>
+    <w:p>
+      <w:pPr>
+        <w:rPr>
+          <w:rFonts w:ascii="Arial" w:hAnsi="Arial" w:cs="Arial"/>
+          <w:sz w:val="24"/>
+          <w:szCs w:val="24"/>
+        </w:rPr>
+      </w:pPr>
+    </w:p>
+    <w:p>
+      <w:pPr>
+        <w:rPr>
+          <w:rFonts w:ascii="Arial" w:hAnsi="Arial" w:cs="Arial"/>
+          <w:sz w:val="24"/>
+          <w:szCs w:val="24"/>
+        </w:rPr>
+      </w:pPr>
+    </w:p>
+    <w:p>
+      <w:pPr>
+        <w:rPr>
+          <w:rFonts w:ascii="Arial" w:hAnsi="Arial" w:cs="Arial"/>
+          <w:sz w:val="24"/>
+          <w:szCs w:val="24"/>
+        </w:rPr>
+      </w:pPr>
+    </w:p>
+    <w:p>
+      <w:pPr>
+        <w:rPr>
+          <w:rFonts w:ascii="Arial" w:hAnsi="Arial" w:cs="Arial"/>
+          <w:sz w:val="24"/>
+          <w:szCs w:val="24"/>
+        </w:rPr>
+      </w:pPr>
+    </w:p>
+    <w:p>
+      <w:pPr>
+        <w:rPr>
+          <w:rFonts w:ascii="Arial" w:hAnsi="Arial" w:cs="Arial"/>
+          <w:sz w:val="24"/>
+          <w:szCs w:val="24"/>
+        </w:rPr>
+      </w:pPr>
+    </w:p>
+    <w:p>
+      <w:pPr>
+        <w:rPr>
+          <w:rFonts w:ascii="Arial" w:hAnsi="Arial" w:cs="Arial"/>
+          <w:sz w:val="24"/>
+          <w:szCs w:val="24"/>
+        </w:rPr>
+      </w:pPr>
+    </w:p>
+    <w:p>
+      <w:pPr>
+        <w:rPr>
+          <w:rFonts w:ascii="Arial" w:hAnsi="Arial" w:cs="Arial"/>
+          <w:sz w:val="24"/>
+          <w:szCs w:val="24"/>
+        </w:rPr>
+      </w:pPr>
+      <w:r>
+        <w:rPr>
+          <w:rFonts w:ascii="Arial" w:hAnsi="Arial" w:cs="Arial"/>
           <w:noProof/>
         </w:rPr>
         <w:drawing>
@@ -646,6 +811,7 @@
       </w:r>
       <w:r>
         <w:rPr>
+          <w:rFonts w:ascii="Arial" w:hAnsi="Arial" w:cs="Arial"/>
           <w:sz w:val="24"/>
           <w:szCs w:val="24"/>
         </w:rPr>
@@ -655,108 +821,122 @@
     <w:p>
       <w:pPr>
         <w:rPr>
-          <w:sz w:val="24"/>
-          <w:szCs w:val="24"/>
-        </w:rPr>
-      </w:pPr>
-    </w:p>
-    <w:p>
-      <w:pPr>
-        <w:rPr>
-          <w:sz w:val="24"/>
-          <w:szCs w:val="24"/>
-        </w:rPr>
-      </w:pPr>
-    </w:p>
-    <w:p>
-      <w:pPr>
-        <w:rPr>
-          <w:sz w:val="24"/>
-          <w:szCs w:val="24"/>
-        </w:rPr>
-      </w:pPr>
-    </w:p>
-    <w:p>
-      <w:pPr>
-        <w:rPr>
-          <w:sz w:val="24"/>
-          <w:szCs w:val="24"/>
-        </w:rPr>
-      </w:pPr>
-    </w:p>
-    <w:p>
-      <w:pPr>
-        <w:rPr>
-          <w:sz w:val="24"/>
-          <w:szCs w:val="24"/>
-        </w:rPr>
-      </w:pPr>
-    </w:p>
-    <w:p>
-      <w:pPr>
-        <w:rPr>
-          <w:sz w:val="24"/>
-          <w:szCs w:val="24"/>
-        </w:rPr>
-      </w:pPr>
-    </w:p>
-    <w:p>
-      <w:pPr>
-        <w:rPr>
-          <w:sz w:val="24"/>
-          <w:szCs w:val="24"/>
-        </w:rPr>
-      </w:pPr>
-    </w:p>
-    <w:p>
-      <w:pPr>
-        <w:rPr>
-          <w:sz w:val="24"/>
-          <w:szCs w:val="24"/>
-        </w:rPr>
-      </w:pPr>
-    </w:p>
-    <w:p>
-      <w:pPr>
-        <w:rPr>
-          <w:sz w:val="24"/>
-          <w:szCs w:val="24"/>
-        </w:rPr>
-      </w:pPr>
-    </w:p>
-    <w:p>
-      <w:pPr>
-        <w:rPr>
-          <w:sz w:val="24"/>
-          <w:szCs w:val="24"/>
-        </w:rPr>
-      </w:pPr>
-    </w:p>
-    <w:p>
-      <w:pPr>
-        <w:rPr>
-          <w:sz w:val="24"/>
-          <w:szCs w:val="24"/>
-        </w:rPr>
-      </w:pPr>
-    </w:p>
-    <w:p>
-      <w:pPr>
-        <w:rPr>
-          <w:sz w:val="24"/>
-          <w:szCs w:val="24"/>
-        </w:rPr>
-      </w:pPr>
-    </w:p>
-    <w:p>
-      <w:pPr>
-        <w:rPr>
-          <w:sz w:val="24"/>
-          <w:szCs w:val="24"/>
-        </w:rPr>
-      </w:pPr>
-      <w:r>
-        <w:rPr>
+          <w:rFonts w:ascii="Arial" w:hAnsi="Arial" w:cs="Arial"/>
+          <w:sz w:val="24"/>
+          <w:szCs w:val="24"/>
+        </w:rPr>
+      </w:pPr>
+    </w:p>
+    <w:p>
+      <w:pPr>
+        <w:rPr>
+          <w:rFonts w:ascii="Arial" w:hAnsi="Arial" w:cs="Arial"/>
+          <w:sz w:val="24"/>
+          <w:szCs w:val="24"/>
+        </w:rPr>
+      </w:pPr>
+    </w:p>
+    <w:p>
+      <w:pPr>
+        <w:rPr>
+          <w:rFonts w:ascii="Arial" w:hAnsi="Arial" w:cs="Arial"/>
+          <w:sz w:val="24"/>
+          <w:szCs w:val="24"/>
+        </w:rPr>
+      </w:pPr>
+    </w:p>
+    <w:p>
+      <w:pPr>
+        <w:rPr>
+          <w:rFonts w:ascii="Arial" w:hAnsi="Arial" w:cs="Arial"/>
+          <w:sz w:val="24"/>
+          <w:szCs w:val="24"/>
+        </w:rPr>
+      </w:pPr>
+    </w:p>
+    <w:p>
+      <w:pPr>
+        <w:rPr>
+          <w:rFonts w:ascii="Arial" w:hAnsi="Arial" w:cs="Arial"/>
+          <w:sz w:val="24"/>
+          <w:szCs w:val="24"/>
+        </w:rPr>
+      </w:pPr>
+    </w:p>
+    <w:p>
+      <w:pPr>
+        <w:rPr>
+          <w:rFonts w:ascii="Arial" w:hAnsi="Arial" w:cs="Arial"/>
+          <w:sz w:val="24"/>
+          <w:szCs w:val="24"/>
+        </w:rPr>
+      </w:pPr>
+    </w:p>
+    <w:p>
+      <w:pPr>
+        <w:rPr>
+          <w:rFonts w:ascii="Arial" w:hAnsi="Arial" w:cs="Arial"/>
+          <w:sz w:val="24"/>
+          <w:szCs w:val="24"/>
+        </w:rPr>
+      </w:pPr>
+    </w:p>
+    <w:p>
+      <w:pPr>
+        <w:rPr>
+          <w:rFonts w:ascii="Arial" w:hAnsi="Arial" w:cs="Arial"/>
+          <w:sz w:val="24"/>
+          <w:szCs w:val="24"/>
+        </w:rPr>
+      </w:pPr>
+    </w:p>
+    <w:p>
+      <w:pPr>
+        <w:rPr>
+          <w:rFonts w:ascii="Arial" w:hAnsi="Arial" w:cs="Arial"/>
+          <w:sz w:val="24"/>
+          <w:szCs w:val="24"/>
+        </w:rPr>
+      </w:pPr>
+    </w:p>
+    <w:p>
+      <w:pPr>
+        <w:rPr>
+          <w:rFonts w:ascii="Arial" w:hAnsi="Arial" w:cs="Arial"/>
+          <w:sz w:val="24"/>
+          <w:szCs w:val="24"/>
+        </w:rPr>
+      </w:pPr>
+    </w:p>
+    <w:p>
+      <w:pPr>
+        <w:rPr>
+          <w:rFonts w:ascii="Arial" w:hAnsi="Arial" w:cs="Arial"/>
+          <w:sz w:val="24"/>
+          <w:szCs w:val="24"/>
+        </w:rPr>
+      </w:pPr>
+    </w:p>
+    <w:p>
+      <w:pPr>
+        <w:rPr>
+          <w:rFonts w:ascii="Arial" w:hAnsi="Arial" w:cs="Arial"/>
+          <w:sz w:val="24"/>
+          <w:szCs w:val="24"/>
+        </w:rPr>
+      </w:pPr>
+    </w:p>
+    <w:p>
+      <w:pPr>
+        <w:rPr>
+          <w:rFonts w:ascii="Arial" w:hAnsi="Arial" w:cs="Arial"/>
+          <w:sz w:val="24"/>
+          <w:szCs w:val="24"/>
+        </w:rPr>
+      </w:pPr>
+      <w:r>
+        <w:rPr>
+          <w:rFonts w:ascii="Arial" w:hAnsi="Arial" w:cs="Arial"/>
           <w:noProof/>
         </w:rPr>
         <w:lastRenderedPageBreak/>
@@ -818,6 +998,7 @@
       </w:r>
       <w:r>
         <w:rPr>
+          <w:rFonts w:ascii="Arial" w:hAnsi="Arial" w:cs="Arial"/>
           <w:sz w:val="24"/>
           <w:szCs w:val="24"/>
         </w:rPr>
@@ -827,131 +1008,305 @@
     <w:p>
       <w:pPr>
         <w:rPr>
-          <w:sz w:val="24"/>
-          <w:szCs w:val="24"/>
-        </w:rPr>
-      </w:pPr>
-    </w:p>
-    <w:p>
-      <w:pPr>
-        <w:rPr>
-          <w:sz w:val="24"/>
-          <w:szCs w:val="24"/>
-        </w:rPr>
-      </w:pPr>
-      <w:r>
-        <w:rPr>
-          <w:sz w:val="24"/>
-          <w:szCs w:val="24"/>
-        </w:rPr>
-        <w:t>HTML, CSS, JavaScript -&gt; Tecnologias Client Side.</w:t>
-      </w:r>
-    </w:p>
-    <w:p>
-      <w:pPr>
-        <w:rPr>
-          <w:sz w:val="24"/>
-          <w:szCs w:val="24"/>
-        </w:rPr>
-      </w:pPr>
-      <w:r>
-        <w:rPr>
-          <w:sz w:val="24"/>
-          <w:szCs w:val="24"/>
-        </w:rPr>
-        <w:t>Ou seja, Front End se</w:t>
-      </w:r>
-      <w:r>
-        <w:rPr>
-          <w:sz w:val="24"/>
-          <w:szCs w:val="24"/>
-        </w:rPr>
-        <w:t>ria a tecnologia que rodam no computador do cliente relacionadas a forma como o sistema será apresentada ao cliente em si e como será toda a experiência dele.</w:t>
-      </w:r>
-    </w:p>
-    <w:p>
-      <w:pPr>
-        <w:rPr>
-          <w:sz w:val="24"/>
-          <w:szCs w:val="24"/>
-        </w:rPr>
-      </w:pPr>
-      <w:r>
-        <w:rPr>
-          <w:sz w:val="24"/>
-          <w:szCs w:val="24"/>
-        </w:rPr>
-        <w:t>Back End seria o desenvo</w:t>
-      </w:r>
-      <w:r>
-        <w:rPr>
-          <w:sz w:val="24"/>
-          <w:szCs w:val="24"/>
-        </w:rPr>
-        <w:t>lvedor que trabalha em uma tecnologia diretamente no lado do servidor, ou seja, seria toda a estrutura como banco de dados, funções e comandos que o cliente não estará interagindo, porém fará com que tudo funcione corretamente.</w:t>
-      </w:r>
-    </w:p>
-    <w:p>
-      <w:pPr>
-        <w:rPr>
-          <w:sz w:val="24"/>
-          <w:szCs w:val="24"/>
-        </w:rPr>
-      </w:pPr>
-      <w:r>
-        <w:rPr>
-          <w:sz w:val="24"/>
-          <w:szCs w:val="24"/>
-        </w:rPr>
-        <w:t>Full Stack seria a junção entre o Front End e o Back End, assim seria o</w:t>
-      </w:r>
-      <w:r>
-        <w:rPr>
-          <w:sz w:val="24"/>
-          <w:szCs w:val="24"/>
-        </w:rPr>
-        <w:t xml:space="preserve"> profissional que domina essas duas opções e sabe lidar com elas.</w:t>
-      </w:r>
-    </w:p>
-    <w:p>
-      <w:pPr>
-        <w:rPr>
-          <w:sz w:val="24"/>
-          <w:szCs w:val="24"/>
-        </w:rPr>
-      </w:pPr>
-      <w:r>
-        <w:rPr>
-          <w:sz w:val="24"/>
-          <w:szCs w:val="24"/>
-        </w:rPr>
-        <w:t>Não utilizar &lt;br&gt; para dar diversos espaços, mas sim o CSS</w:t>
-      </w:r>
-    </w:p>
-    <w:p>
-      <w:pPr>
-        <w:rPr>
-          <w:sz w:val="24"/>
-          <w:szCs w:val="24"/>
-        </w:rPr>
-      </w:pPr>
-      <w:r>
-        <w:rPr>
-          <w:sz w:val="24"/>
-          <w:szCs w:val="24"/>
-        </w:rPr>
-        <w:t>Para fazer emoji seria com &amp;#x(código).</w:t>
-      </w:r>
-    </w:p>
-    <w:p>
-      <w:pPr>
-        <w:rPr>
-          <w:sz w:val="24"/>
-          <w:szCs w:val="24"/>
-        </w:rPr>
-      </w:pPr>
-      <w:r>
-        <w:rPr>
+          <w:rFonts w:ascii="Arial" w:hAnsi="Arial" w:cs="Arial"/>
+          <w:sz w:val="24"/>
+          <w:szCs w:val="24"/>
+        </w:rPr>
+      </w:pPr>
+    </w:p>
+    <w:p>
+      <w:pPr>
+        <w:rPr>
+          <w:rFonts w:ascii="Arial" w:hAnsi="Arial" w:cs="Arial"/>
+          <w:sz w:val="24"/>
+          <w:szCs w:val="24"/>
+        </w:rPr>
+      </w:pPr>
+      <w:r>
+        <w:rPr>
+          <w:rFonts w:ascii="Arial" w:hAnsi="Arial" w:cs="Arial"/>
+          <w:sz w:val="24"/>
+          <w:szCs w:val="24"/>
+        </w:rPr>
+        <w:t xml:space="preserve">HTML, CSS, </w:t>
+      </w:r>
+      <w:proofErr w:type="spellStart"/>
+      <w:r>
+        <w:rPr>
+          <w:rFonts w:ascii="Arial" w:hAnsi="Arial" w:cs="Arial"/>
+          <w:sz w:val="24"/>
+          <w:szCs w:val="24"/>
+        </w:rPr>
+        <w:t>JavaScript</w:t>
+      </w:r>
+      <w:proofErr w:type="spellEnd"/>
+      <w:r>
+        <w:rPr>
+          <w:rFonts w:ascii="Arial" w:hAnsi="Arial" w:cs="Arial"/>
+          <w:sz w:val="24"/>
+          <w:szCs w:val="24"/>
+        </w:rPr>
+        <w:t xml:space="preserve"> -&gt; Tecnologias </w:t>
+      </w:r>
+      <w:proofErr w:type="spellStart"/>
+      <w:r>
+        <w:rPr>
+          <w:rFonts w:ascii="Arial" w:hAnsi="Arial" w:cs="Arial"/>
+          <w:sz w:val="24"/>
+          <w:szCs w:val="24"/>
+        </w:rPr>
+        <w:t>Client</w:t>
+      </w:r>
+      <w:proofErr w:type="spellEnd"/>
+      <w:r>
+        <w:rPr>
+          <w:rFonts w:ascii="Arial" w:hAnsi="Arial" w:cs="Arial"/>
+          <w:sz w:val="24"/>
+          <w:szCs w:val="24"/>
+        </w:rPr>
+        <w:t xml:space="preserve"> </w:t>
+      </w:r>
+      <w:proofErr w:type="spellStart"/>
+      <w:r>
+        <w:rPr>
+          <w:rFonts w:ascii="Arial" w:hAnsi="Arial" w:cs="Arial"/>
+          <w:sz w:val="24"/>
+          <w:szCs w:val="24"/>
+        </w:rPr>
+        <w:t>Side</w:t>
+      </w:r>
+      <w:proofErr w:type="spellEnd"/>
+      <w:r>
+        <w:rPr>
+          <w:rFonts w:ascii="Arial" w:hAnsi="Arial" w:cs="Arial"/>
+          <w:sz w:val="24"/>
+          <w:szCs w:val="24"/>
+        </w:rPr>
+        <w:t>.</w:t>
+      </w:r>
+    </w:p>
+    <w:p>
+      <w:pPr>
+        <w:rPr>
+          <w:rFonts w:ascii="Arial" w:hAnsi="Arial" w:cs="Arial"/>
+          <w:sz w:val="24"/>
+          <w:szCs w:val="24"/>
+        </w:rPr>
+      </w:pPr>
+      <w:r>
+        <w:rPr>
+          <w:rFonts w:ascii="Arial" w:hAnsi="Arial" w:cs="Arial"/>
+          <w:sz w:val="24"/>
+          <w:szCs w:val="24"/>
+        </w:rPr>
+        <w:t xml:space="preserve">Ou seja, Front </w:t>
+      </w:r>
+      <w:proofErr w:type="spellStart"/>
+      <w:r>
+        <w:rPr>
+          <w:rFonts w:ascii="Arial" w:hAnsi="Arial" w:cs="Arial"/>
+          <w:sz w:val="24"/>
+          <w:szCs w:val="24"/>
+        </w:rPr>
+        <w:t>End</w:t>
+      </w:r>
+      <w:proofErr w:type="spellEnd"/>
+      <w:r>
+        <w:rPr>
+          <w:rFonts w:ascii="Arial" w:hAnsi="Arial" w:cs="Arial"/>
+          <w:sz w:val="24"/>
+          <w:szCs w:val="24"/>
+        </w:rPr>
+        <w:t xml:space="preserve"> seria a tecnologia que rodam no computador do cliente relacionadas a forma como o sistema será apresentada ao cliente em si e como será toda a experiência dele.</w:t>
+      </w:r>
+    </w:p>
+    <w:p>
+      <w:pPr>
+        <w:rPr>
+          <w:rFonts w:ascii="Arial" w:hAnsi="Arial" w:cs="Arial"/>
+          <w:sz w:val="24"/>
+          <w:szCs w:val="24"/>
+        </w:rPr>
+      </w:pPr>
+      <w:r>
+        <w:rPr>
+          <w:rFonts w:ascii="Arial" w:hAnsi="Arial" w:cs="Arial"/>
+          <w:sz w:val="24"/>
+          <w:szCs w:val="24"/>
+        </w:rPr>
+        <w:t xml:space="preserve">Back </w:t>
+      </w:r>
+      <w:proofErr w:type="spellStart"/>
+      <w:r>
+        <w:rPr>
+          <w:rFonts w:ascii="Arial" w:hAnsi="Arial" w:cs="Arial"/>
+          <w:sz w:val="24"/>
+          <w:szCs w:val="24"/>
+        </w:rPr>
+        <w:t>End</w:t>
+      </w:r>
+      <w:proofErr w:type="spellEnd"/>
+      <w:r>
+        <w:rPr>
+          <w:rFonts w:ascii="Arial" w:hAnsi="Arial" w:cs="Arial"/>
+          <w:sz w:val="24"/>
+          <w:szCs w:val="24"/>
+        </w:rPr>
+        <w:t xml:space="preserve"> seria o desenvolvedor que trabalha em uma tecnologia diretamente no lado do servidor, ou seja, seria toda a estrutura como banco de dados, funções e comandos que o cliente não estará interagindo, porém fará com que tudo funcione corretamente.</w:t>
+      </w:r>
+    </w:p>
+    <w:p>
+      <w:pPr>
+        <w:rPr>
+          <w:rFonts w:ascii="Arial" w:hAnsi="Arial" w:cs="Arial"/>
+          <w:sz w:val="24"/>
+          <w:szCs w:val="24"/>
+        </w:rPr>
+      </w:pPr>
+      <w:r>
+        <w:rPr>
+          <w:rFonts w:ascii="Arial" w:hAnsi="Arial" w:cs="Arial"/>
+          <w:sz w:val="24"/>
+          <w:szCs w:val="24"/>
+        </w:rPr>
+        <w:t xml:space="preserve">Full </w:t>
+      </w:r>
+      <w:proofErr w:type="spellStart"/>
+      <w:r>
+        <w:rPr>
+          <w:rFonts w:ascii="Arial" w:hAnsi="Arial" w:cs="Arial"/>
+          <w:sz w:val="24"/>
+          <w:szCs w:val="24"/>
+        </w:rPr>
+        <w:t>Stack</w:t>
+      </w:r>
+      <w:proofErr w:type="spellEnd"/>
+      <w:r>
+        <w:rPr>
+          <w:rFonts w:ascii="Arial" w:hAnsi="Arial" w:cs="Arial"/>
+          <w:sz w:val="24"/>
+          <w:szCs w:val="24"/>
+        </w:rPr>
+        <w:t xml:space="preserve"> seria a junção entre o Front </w:t>
+      </w:r>
+      <w:proofErr w:type="spellStart"/>
+      <w:r>
+        <w:rPr>
+          <w:rFonts w:ascii="Arial" w:hAnsi="Arial" w:cs="Arial"/>
+          <w:sz w:val="24"/>
+          <w:szCs w:val="24"/>
+        </w:rPr>
+        <w:t>End</w:t>
+      </w:r>
+      <w:proofErr w:type="spellEnd"/>
+      <w:r>
+        <w:rPr>
+          <w:rFonts w:ascii="Arial" w:hAnsi="Arial" w:cs="Arial"/>
+          <w:sz w:val="24"/>
+          <w:szCs w:val="24"/>
+        </w:rPr>
+        <w:t xml:space="preserve"> e o Back </w:t>
+      </w:r>
+      <w:proofErr w:type="spellStart"/>
+      <w:r>
+        <w:rPr>
+          <w:rFonts w:ascii="Arial" w:hAnsi="Arial" w:cs="Arial"/>
+          <w:sz w:val="24"/>
+          <w:szCs w:val="24"/>
+        </w:rPr>
+        <w:t>End</w:t>
+      </w:r>
+      <w:proofErr w:type="spellEnd"/>
+      <w:r>
+        <w:rPr>
+          <w:rFonts w:ascii="Arial" w:hAnsi="Arial" w:cs="Arial"/>
+          <w:sz w:val="24"/>
+          <w:szCs w:val="24"/>
+        </w:rPr>
+        <w:t>, assim seria o profissional que domina essas duas opções e sabe lidar com elas.</w:t>
+      </w:r>
+    </w:p>
+    <w:p>
+      <w:pPr>
+        <w:rPr>
+          <w:rFonts w:ascii="Arial" w:hAnsi="Arial" w:cs="Arial"/>
+          <w:sz w:val="24"/>
+          <w:szCs w:val="24"/>
+        </w:rPr>
+      </w:pPr>
+      <w:r>
+        <w:rPr>
+          <w:rFonts w:ascii="Arial" w:hAnsi="Arial" w:cs="Arial"/>
+          <w:sz w:val="24"/>
+          <w:szCs w:val="24"/>
+        </w:rPr>
+        <w:t>Não utilizar &lt;</w:t>
+      </w:r>
+      <w:proofErr w:type="spellStart"/>
+      <w:r>
+        <w:rPr>
+          <w:rFonts w:ascii="Arial" w:hAnsi="Arial" w:cs="Arial"/>
+          <w:sz w:val="24"/>
+          <w:szCs w:val="24"/>
+        </w:rPr>
+        <w:t>br</w:t>
+      </w:r>
+      <w:proofErr w:type="spellEnd"/>
+      <w:r>
+        <w:rPr>
+          <w:rFonts w:ascii="Arial" w:hAnsi="Arial" w:cs="Arial"/>
+          <w:sz w:val="24"/>
+          <w:szCs w:val="24"/>
+        </w:rPr>
+        <w:t>&gt; para dar diversos espaços, mas sim o CSS</w:t>
+      </w:r>
+    </w:p>
+    <w:p>
+      <w:pPr>
+        <w:rPr>
+          <w:rFonts w:ascii="Arial" w:hAnsi="Arial" w:cs="Arial"/>
+          <w:sz w:val="24"/>
+          <w:szCs w:val="24"/>
+        </w:rPr>
+      </w:pPr>
+      <w:r>
+        <w:rPr>
+          <w:rFonts w:ascii="Arial" w:hAnsi="Arial" w:cs="Arial"/>
+          <w:sz w:val="24"/>
+          <w:szCs w:val="24"/>
+        </w:rPr>
+        <w:t xml:space="preserve">Para fazer </w:t>
+      </w:r>
+      <w:proofErr w:type="spellStart"/>
+      <w:r>
+        <w:rPr>
+          <w:rFonts w:ascii="Arial" w:hAnsi="Arial" w:cs="Arial"/>
+          <w:sz w:val="24"/>
+          <w:szCs w:val="24"/>
+        </w:rPr>
+        <w:t>emoji</w:t>
+      </w:r>
+      <w:proofErr w:type="spellEnd"/>
+      <w:r>
+        <w:rPr>
+          <w:rFonts w:ascii="Arial" w:hAnsi="Arial" w:cs="Arial"/>
+          <w:sz w:val="24"/>
+          <w:szCs w:val="24"/>
+        </w:rPr>
+        <w:t xml:space="preserve"> seria com &amp;#x(código).</w:t>
+      </w:r>
+    </w:p>
+    <w:p>
+      <w:pPr>
+        <w:rPr>
+          <w:rFonts w:ascii="Arial" w:hAnsi="Arial" w:cs="Arial"/>
+          <w:sz w:val="24"/>
+          <w:szCs w:val="24"/>
+        </w:rPr>
+      </w:pPr>
+      <w:r>
+        <w:rPr>
+          <w:rFonts w:ascii="Arial" w:hAnsi="Arial" w:cs="Arial"/>
           <w:sz w:val="24"/>
           <w:szCs w:val="24"/>
         </w:rPr>
@@ -961,12 +1316,14 @@
     <w:p>
       <w:pPr>
         <w:rPr>
-          <w:sz w:val="24"/>
-          <w:szCs w:val="24"/>
-        </w:rPr>
-      </w:pPr>
-      <w:r>
-        <w:rPr>
+          <w:rFonts w:ascii="Arial" w:hAnsi="Arial" w:cs="Arial"/>
+          <w:sz w:val="24"/>
+          <w:szCs w:val="24"/>
+        </w:rPr>
+      </w:pPr>
+      <w:r>
+        <w:rPr>
+          <w:rFonts w:ascii="Arial" w:hAnsi="Arial" w:cs="Arial"/>
           <w:sz w:val="24"/>
           <w:szCs w:val="24"/>
         </w:rPr>
@@ -976,12 +1333,14 @@
     <w:p>
       <w:pPr>
         <w:rPr>
-          <w:sz w:val="24"/>
-          <w:szCs w:val="24"/>
-        </w:rPr>
-      </w:pPr>
-      <w:r>
-        <w:rPr>
+          <w:rFonts w:ascii="Arial" w:hAnsi="Arial" w:cs="Arial"/>
+          <w:sz w:val="24"/>
+          <w:szCs w:val="24"/>
+        </w:rPr>
+      </w:pPr>
+      <w:r>
+        <w:rPr>
+          <w:rFonts w:ascii="Arial" w:hAnsi="Arial" w:cs="Arial"/>
           <w:sz w:val="24"/>
           <w:szCs w:val="24"/>
         </w:rPr>
@@ -989,6 +1348,7 @@
       </w:r>
       <w:r>
         <w:rPr>
+          <w:rFonts w:ascii="Arial" w:hAnsi="Arial" w:cs="Arial"/>
           <w:sz w:val="24"/>
           <w:szCs w:val="24"/>
         </w:rPr>
@@ -998,12 +1358,14 @@
     <w:p>
       <w:pPr>
         <w:rPr>
-          <w:sz w:val="24"/>
-          <w:szCs w:val="24"/>
-        </w:rPr>
-      </w:pPr>
-      <w:r>
-        <w:rPr>
+          <w:rFonts w:ascii="Arial" w:hAnsi="Arial" w:cs="Arial"/>
+          <w:sz w:val="24"/>
+          <w:szCs w:val="24"/>
+        </w:rPr>
+      </w:pPr>
+      <w:r>
+        <w:rPr>
+          <w:rFonts w:ascii="Arial" w:hAnsi="Arial" w:cs="Arial"/>
           <w:sz w:val="24"/>
           <w:szCs w:val="24"/>
         </w:rPr>
@@ -1013,12 +1375,14 @@
     <w:p>
       <w:pPr>
         <w:rPr>
-          <w:sz w:val="24"/>
-          <w:szCs w:val="24"/>
-        </w:rPr>
-      </w:pPr>
-      <w:r>
-        <w:rPr>
+          <w:rFonts w:ascii="Arial" w:hAnsi="Arial" w:cs="Arial"/>
+          <w:sz w:val="24"/>
+          <w:szCs w:val="24"/>
+        </w:rPr>
+      </w:pPr>
+      <w:r>
+        <w:rPr>
+          <w:rFonts w:ascii="Arial" w:hAnsi="Arial" w:cs="Arial"/>
           <w:sz w:val="24"/>
           <w:szCs w:val="24"/>
         </w:rPr>
@@ -1027,6 +1391,7 @@
       </w:r>
       <w:r>
         <w:rPr>
+          <w:rFonts w:ascii="Arial" w:hAnsi="Arial" w:cs="Arial"/>
           <w:sz w:val="24"/>
           <w:szCs w:val="24"/>
         </w:rPr>
@@ -1034,6 +1399,7 @@
       </w:r>
       <w:r>
         <w:rPr>
+          <w:rFonts w:ascii="Arial" w:hAnsi="Arial" w:cs="Arial"/>
           <w:sz w:val="24"/>
           <w:szCs w:val="24"/>
         </w:rPr>
@@ -1042,6 +1408,7 @@
       </w:r>
       <w:r>
         <w:rPr>
+          <w:rFonts w:ascii="Arial" w:hAnsi="Arial" w:cs="Arial"/>
           <w:sz w:val="24"/>
           <w:szCs w:val="24"/>
         </w:rPr>
@@ -1049,37 +1416,69 @@
       </w:r>
       <w:r>
         <w:rPr>
+          <w:rFonts w:ascii="Arial" w:hAnsi="Arial" w:cs="Arial"/>
           <w:sz w:val="24"/>
           <w:szCs w:val="24"/>
         </w:rPr>
         <w:br/>
-        <w:t>Favicon no site</w:t>
-      </w:r>
-    </w:p>
-    <w:p>
-      <w:pPr>
-        <w:rPr>
-          <w:sz w:val="24"/>
-          <w:szCs w:val="24"/>
-        </w:rPr>
-      </w:pPr>
-      <w:r>
-        <w:rPr>
-          <w:sz w:val="24"/>
-          <w:szCs w:val="24"/>
-        </w:rPr>
-        <w:t>Site para baixar um ícone: iconarchive</w:t>
-      </w:r>
-    </w:p>
-    <w:p>
-      <w:pPr>
-        <w:rPr>
-          <w:sz w:val="24"/>
-          <w:szCs w:val="24"/>
-        </w:rPr>
-      </w:pPr>
-      <w:r>
-        <w:rPr>
+      </w:r>
+      <w:proofErr w:type="spellStart"/>
+      <w:r>
+        <w:rPr>
+          <w:rFonts w:ascii="Arial" w:hAnsi="Arial" w:cs="Arial"/>
+          <w:sz w:val="24"/>
+          <w:szCs w:val="24"/>
+        </w:rPr>
+        <w:t>Favicon</w:t>
+      </w:r>
+      <w:proofErr w:type="spellEnd"/>
+      <w:r>
+        <w:rPr>
+          <w:rFonts w:ascii="Arial" w:hAnsi="Arial" w:cs="Arial"/>
+          <w:sz w:val="24"/>
+          <w:szCs w:val="24"/>
+        </w:rPr>
+        <w:t xml:space="preserve"> no site</w:t>
+      </w:r>
+    </w:p>
+    <w:p>
+      <w:pPr>
+        <w:rPr>
+          <w:rFonts w:ascii="Arial" w:hAnsi="Arial" w:cs="Arial"/>
+          <w:sz w:val="24"/>
+          <w:szCs w:val="24"/>
+        </w:rPr>
+      </w:pPr>
+      <w:r>
+        <w:rPr>
+          <w:rFonts w:ascii="Arial" w:hAnsi="Arial" w:cs="Arial"/>
+          <w:sz w:val="24"/>
+          <w:szCs w:val="24"/>
+        </w:rPr>
+        <w:t xml:space="preserve">Site para baixar um ícone: </w:t>
+      </w:r>
+      <w:proofErr w:type="spellStart"/>
+      <w:r>
+        <w:rPr>
+          <w:rFonts w:ascii="Arial" w:hAnsi="Arial" w:cs="Arial"/>
+          <w:sz w:val="24"/>
+          <w:szCs w:val="24"/>
+        </w:rPr>
+        <w:t>iconarchive</w:t>
+      </w:r>
+      <w:proofErr w:type="spellEnd"/>
+    </w:p>
+    <w:p>
+      <w:pPr>
+        <w:rPr>
+          <w:rFonts w:ascii="Arial" w:hAnsi="Arial" w:cs="Arial"/>
+          <w:sz w:val="24"/>
+          <w:szCs w:val="24"/>
+        </w:rPr>
+      </w:pPr>
+      <w:r>
+        <w:rPr>
+          <w:rFonts w:ascii="Arial" w:hAnsi="Arial" w:cs="Arial"/>
           <w:sz w:val="24"/>
           <w:szCs w:val="24"/>
         </w:rPr>
@@ -1089,42 +1488,120 @@
     <w:p>
       <w:pPr>
         <w:rPr>
-          <w:sz w:val="24"/>
-          <w:szCs w:val="24"/>
-        </w:rPr>
-      </w:pPr>
-      <w:r>
-        <w:rPr>
-          <w:sz w:val="24"/>
-          <w:szCs w:val="24"/>
-        </w:rPr>
-        <w:t>Site para transformar emoji, png ou texto em icon: favicon.io</w:t>
-      </w:r>
-    </w:p>
-    <w:p>
-      <w:pPr>
-        <w:rPr>
-          <w:sz w:val="24"/>
-          <w:szCs w:val="24"/>
-        </w:rPr>
-      </w:pPr>
-      <w:r>
-        <w:rPr>
-          <w:sz w:val="24"/>
-          <w:szCs w:val="24"/>
-        </w:rPr>
-        <w:t>Para adicionar o ícone no site em si, basta digitar link e selecionar a opção de favicon no HEAD.</w:t>
-      </w:r>
-      <w:r>
-        <w:rPr>
+          <w:rFonts w:ascii="Arial" w:hAnsi="Arial" w:cs="Arial"/>
+          <w:sz w:val="24"/>
+          <w:szCs w:val="24"/>
+        </w:rPr>
+      </w:pPr>
+      <w:r>
+        <w:rPr>
+          <w:rFonts w:ascii="Arial" w:hAnsi="Arial" w:cs="Arial"/>
+          <w:sz w:val="24"/>
+          <w:szCs w:val="24"/>
+        </w:rPr>
+        <w:t xml:space="preserve">Site para transformar </w:t>
+      </w:r>
+      <w:proofErr w:type="spellStart"/>
+      <w:r>
+        <w:rPr>
+          <w:rFonts w:ascii="Arial" w:hAnsi="Arial" w:cs="Arial"/>
+          <w:sz w:val="24"/>
+          <w:szCs w:val="24"/>
+        </w:rPr>
+        <w:t>emoji</w:t>
+      </w:r>
+      <w:proofErr w:type="spellEnd"/>
+      <w:r>
+        <w:rPr>
+          <w:rFonts w:ascii="Arial" w:hAnsi="Arial" w:cs="Arial"/>
+          <w:sz w:val="24"/>
+          <w:szCs w:val="24"/>
+        </w:rPr>
+        <w:t xml:space="preserve">, png ou texto em </w:t>
+      </w:r>
+      <w:proofErr w:type="spellStart"/>
+      <w:r>
+        <w:rPr>
+          <w:rFonts w:ascii="Arial" w:hAnsi="Arial" w:cs="Arial"/>
+          <w:sz w:val="24"/>
+          <w:szCs w:val="24"/>
+        </w:rPr>
+        <w:t>icon</w:t>
+      </w:r>
+      <w:proofErr w:type="spellEnd"/>
+      <w:r>
+        <w:rPr>
+          <w:rFonts w:ascii="Arial" w:hAnsi="Arial" w:cs="Arial"/>
+          <w:sz w:val="24"/>
+          <w:szCs w:val="24"/>
+        </w:rPr>
+        <w:t>: favicon.io</w:t>
+      </w:r>
+    </w:p>
+    <w:p>
+      <w:pPr>
+        <w:rPr>
+          <w:rFonts w:ascii="Arial" w:hAnsi="Arial" w:cs="Arial"/>
+          <w:sz w:val="24"/>
+          <w:szCs w:val="24"/>
+        </w:rPr>
+      </w:pPr>
+      <w:r>
+        <w:rPr>
+          <w:rFonts w:ascii="Arial" w:hAnsi="Arial" w:cs="Arial"/>
+          <w:sz w:val="24"/>
+          <w:szCs w:val="24"/>
+        </w:rPr>
+        <w:t xml:space="preserve">Para adicionar o ícone no site em si, basta digitar link e selecionar a opção de </w:t>
+      </w:r>
+      <w:proofErr w:type="spellStart"/>
+      <w:r>
+        <w:rPr>
+          <w:rFonts w:ascii="Arial" w:hAnsi="Arial" w:cs="Arial"/>
+          <w:sz w:val="24"/>
+          <w:szCs w:val="24"/>
+        </w:rPr>
+        <w:t>favicon</w:t>
+      </w:r>
+      <w:proofErr w:type="spellEnd"/>
+      <w:r>
+        <w:rPr>
+          <w:rFonts w:ascii="Arial" w:hAnsi="Arial" w:cs="Arial"/>
+          <w:sz w:val="24"/>
+          <w:szCs w:val="24"/>
+        </w:rPr>
+        <w:t xml:space="preserve"> no HEAD.</w:t>
+      </w:r>
+      <w:r>
+        <w:rPr>
+          <w:rFonts w:ascii="Arial" w:hAnsi="Arial" w:cs="Arial"/>
           <w:sz w:val="24"/>
           <w:szCs w:val="24"/>
         </w:rPr>
         <w:br/>
-        <w:t>Utilizar “lorem” no parágrafo construí um texto base para ser utilizado como teste.</w:t>
-      </w:r>
-      <w:r>
-        <w:rPr>
+        <w:t>Utilizar “</w:t>
+      </w:r>
+      <w:proofErr w:type="spellStart"/>
+      <w:r>
+        <w:rPr>
+          <w:rFonts w:ascii="Arial" w:hAnsi="Arial" w:cs="Arial"/>
+          <w:sz w:val="24"/>
+          <w:szCs w:val="24"/>
+        </w:rPr>
+        <w:t>lorem</w:t>
+      </w:r>
+      <w:proofErr w:type="spellEnd"/>
+      <w:r>
+        <w:rPr>
+          <w:rFonts w:ascii="Arial" w:hAnsi="Arial" w:cs="Arial"/>
+          <w:sz w:val="24"/>
+          <w:szCs w:val="24"/>
+        </w:rPr>
+        <w:t>” no parágrafo construí um texto base para ser utilizado como teste.</w:t>
+      </w:r>
+      <w:r>
+        <w:rPr>
+          <w:rFonts w:ascii="Arial" w:hAnsi="Arial" w:cs="Arial"/>
           <w:sz w:val="24"/>
           <w:szCs w:val="24"/>
         </w:rPr>
@@ -1135,17 +1612,81 @@
     <w:p>
       <w:pPr>
         <w:rPr>
-          <w:sz w:val="24"/>
-          <w:szCs w:val="24"/>
-        </w:rPr>
-      </w:pPr>
-      <w:r>
-        <w:rPr>
+          <w:rFonts w:ascii="Arial" w:hAnsi="Arial" w:cs="Arial"/>
+          <w:sz w:val="24"/>
+          <w:szCs w:val="24"/>
+        </w:rPr>
+      </w:pPr>
+      <w:r>
+        <w:rPr>
+          <w:rFonts w:ascii="Arial" w:hAnsi="Arial" w:cs="Arial"/>
           <w:sz w:val="24"/>
           <w:szCs w:val="24"/>
         </w:rPr>
         <w:t>HTML 5 agora é focado em semântica que seria apenas o significado do que o site irá trazer, qualquer relação de forma, layout ou aparência agora deve ser tratado com CSS.</w:t>
       </w:r>
+    </w:p>
+    <w:p>
+      <w:pPr>
+        <w:rPr>
+          <w:rFonts w:ascii="Arial" w:hAnsi="Arial" w:cs="Arial"/>
+          <w:b/>
+          <w:bCs/>
+          <w:sz w:val="28"/>
+          <w:szCs w:val="28"/>
+        </w:rPr>
+      </w:pPr>
+    </w:p>
+    <w:p>
+      <w:pPr>
+        <w:rPr>
+          <w:rFonts w:ascii="Arial" w:hAnsi="Arial" w:cs="Arial"/>
+          <w:b/>
+          <w:bCs/>
+          <w:sz w:val="28"/>
+          <w:szCs w:val="28"/>
+        </w:rPr>
+      </w:pPr>
+      <w:r>
+        <w:rPr>
+          <w:rFonts w:ascii="Arial" w:hAnsi="Arial" w:cs="Arial"/>
+          <w:b/>
+          <w:bCs/>
+          <w:sz w:val="28"/>
+          <w:szCs w:val="28"/>
+        </w:rPr>
+        <w:t xml:space="preserve">SHIFT+TAB retorna os espaços de </w:t>
+      </w:r>
+      <w:proofErr w:type="spellStart"/>
+      <w:r>
+        <w:rPr>
+          <w:rFonts w:ascii="Arial" w:hAnsi="Arial" w:cs="Arial"/>
+          <w:b/>
+          <w:bCs/>
+          <w:sz w:val="28"/>
+          <w:szCs w:val="28"/>
+        </w:rPr>
+        <w:t>indentação</w:t>
+      </w:r>
+      <w:proofErr w:type="spellEnd"/>
+    </w:p>
+    <w:p>
+      <w:pPr>
+        <w:rPr>
+          <w:rFonts w:ascii="Arial" w:hAnsi="Arial" w:cs="Arial"/>
+          <w:sz w:val="24"/>
+          <w:szCs w:val="24"/>
+        </w:rPr>
+      </w:pPr>
+    </w:p>
+    <w:p>
+      <w:pPr>
+        <w:rPr>
+          <w:rFonts w:ascii="Arial" w:hAnsi="Arial" w:cs="Arial"/>
+          <w:sz w:val="24"/>
+          <w:szCs w:val="24"/>
+        </w:rPr>
+      </w:pPr>
     </w:p>
     <w:sectPr>
       <w:pgSz w:w="11906" w:h="16838"/>

</xml_diff>

<commit_message>
Criação de listas em HTML
</commit_message>
<xml_diff>
--- a/Anotações.docx
+++ b/Anotações.docx
@@ -306,96 +306,24 @@
           <w:sz w:val="24"/>
           <w:szCs w:val="24"/>
         </w:rPr>
-        <w:t xml:space="preserve">HTML -&gt; Hypertext Markup </w:t>
-      </w:r>
-      <w:proofErr w:type="spellStart"/>
-      <w:r>
-        <w:rPr>
-          <w:rFonts w:ascii="Arial" w:hAnsi="Arial" w:cs="Arial"/>
-          <w:sz w:val="24"/>
-          <w:szCs w:val="24"/>
-        </w:rPr>
-        <w:t>Language</w:t>
-      </w:r>
-      <w:proofErr w:type="spellEnd"/>
-      <w:r>
-        <w:rPr>
-          <w:rFonts w:ascii="Arial" w:hAnsi="Arial" w:cs="Arial"/>
-          <w:sz w:val="24"/>
-          <w:szCs w:val="24"/>
-        </w:rPr>
-        <w:t xml:space="preserve"> – Linguagem de marcação de hiper texto.</w:t>
-      </w:r>
-    </w:p>
-    <w:p>
-      <w:pPr>
-        <w:rPr>
-          <w:rFonts w:ascii="Arial" w:hAnsi="Arial" w:cs="Arial"/>
-          <w:sz w:val="24"/>
-          <w:szCs w:val="24"/>
-        </w:rPr>
-      </w:pPr>
-      <w:r>
-        <w:rPr>
-          <w:rFonts w:ascii="Arial" w:hAnsi="Arial" w:cs="Arial"/>
-          <w:sz w:val="24"/>
-          <w:szCs w:val="24"/>
-        </w:rPr>
-        <w:t xml:space="preserve">CSS -&gt; </w:t>
-      </w:r>
-      <w:proofErr w:type="spellStart"/>
-      <w:r>
-        <w:rPr>
-          <w:rFonts w:ascii="Arial" w:hAnsi="Arial" w:cs="Arial"/>
-          <w:sz w:val="24"/>
-          <w:szCs w:val="24"/>
-        </w:rPr>
-        <w:t>Cascading</w:t>
-      </w:r>
-      <w:proofErr w:type="spellEnd"/>
-      <w:r>
-        <w:rPr>
-          <w:rFonts w:ascii="Arial" w:hAnsi="Arial" w:cs="Arial"/>
-          <w:sz w:val="24"/>
-          <w:szCs w:val="24"/>
-        </w:rPr>
-        <w:t xml:space="preserve"> </w:t>
-      </w:r>
-      <w:proofErr w:type="spellStart"/>
-      <w:r>
-        <w:rPr>
-          <w:rFonts w:ascii="Arial" w:hAnsi="Arial" w:cs="Arial"/>
-          <w:sz w:val="24"/>
-          <w:szCs w:val="24"/>
-        </w:rPr>
-        <w:t>Style</w:t>
-      </w:r>
-      <w:proofErr w:type="spellEnd"/>
-      <w:r>
-        <w:rPr>
-          <w:rFonts w:ascii="Arial" w:hAnsi="Arial" w:cs="Arial"/>
-          <w:sz w:val="24"/>
-          <w:szCs w:val="24"/>
-        </w:rPr>
-        <w:t xml:space="preserve"> </w:t>
-      </w:r>
-      <w:proofErr w:type="spellStart"/>
-      <w:r>
-        <w:rPr>
-          <w:rFonts w:ascii="Arial" w:hAnsi="Arial" w:cs="Arial"/>
-          <w:sz w:val="24"/>
-          <w:szCs w:val="24"/>
-        </w:rPr>
-        <w:t>Sheets</w:t>
-      </w:r>
-      <w:proofErr w:type="spellEnd"/>
-      <w:r>
-        <w:rPr>
-          <w:rFonts w:ascii="Arial" w:hAnsi="Arial" w:cs="Arial"/>
-          <w:sz w:val="24"/>
-          <w:szCs w:val="24"/>
-        </w:rPr>
-        <w:t xml:space="preserve"> – Folhas de estilo, adicionadas em cascata.</w:t>
+        <w:t>HTML -&gt; Hypertext Markup Language – Linguagem de marcação de hiper texto.</w:t>
+      </w:r>
+    </w:p>
+    <w:p>
+      <w:pPr>
+        <w:rPr>
+          <w:rFonts w:ascii="Arial" w:hAnsi="Arial" w:cs="Arial"/>
+          <w:sz w:val="24"/>
+          <w:szCs w:val="24"/>
+        </w:rPr>
+      </w:pPr>
+      <w:r>
+        <w:rPr>
+          <w:rFonts w:ascii="Arial" w:hAnsi="Arial" w:cs="Arial"/>
+          <w:sz w:val="24"/>
+          <w:szCs w:val="24"/>
+        </w:rPr>
+        <w:t>CSS -&gt; Cascading Style Sheets – Folhas de estilo, adicionadas em cascata.</w:t>
       </w:r>
     </w:p>
     <w:p>
@@ -473,41 +401,13 @@
           <w:szCs w:val="24"/>
         </w:rPr>
       </w:pPr>
-      <w:proofErr w:type="spellStart"/>
-      <w:r>
-        <w:rPr>
-          <w:rFonts w:ascii="Arial" w:hAnsi="Arial" w:cs="Arial"/>
-          <w:sz w:val="24"/>
-          <w:szCs w:val="24"/>
-        </w:rPr>
-        <w:t>JavaScript</w:t>
-      </w:r>
-      <w:proofErr w:type="spellEnd"/>
-      <w:r>
-        <w:rPr>
-          <w:rFonts w:ascii="Arial" w:hAnsi="Arial" w:cs="Arial"/>
-          <w:sz w:val="24"/>
-          <w:szCs w:val="24"/>
-        </w:rPr>
-        <w:t xml:space="preserve"> é focado em interações – Menus interativos, animações, </w:t>
-      </w:r>
-      <w:proofErr w:type="spellStart"/>
-      <w:r>
-        <w:rPr>
-          <w:rFonts w:ascii="Arial" w:hAnsi="Arial" w:cs="Arial"/>
-          <w:sz w:val="24"/>
-          <w:szCs w:val="24"/>
-        </w:rPr>
-        <w:t>popups</w:t>
-      </w:r>
-      <w:proofErr w:type="spellEnd"/>
-      <w:r>
-        <w:rPr>
-          <w:rFonts w:ascii="Arial" w:hAnsi="Arial" w:cs="Arial"/>
-          <w:sz w:val="24"/>
-          <w:szCs w:val="24"/>
-        </w:rPr>
-        <w:t>, validações.</w:t>
+      <w:r>
+        <w:rPr>
+          <w:rFonts w:ascii="Arial" w:hAnsi="Arial" w:cs="Arial"/>
+          <w:sz w:val="24"/>
+          <w:szCs w:val="24"/>
+        </w:rPr>
+        <w:t>JavaScript é focado em interações – Menus interativos, animações, popups, validações.</w:t>
       </w:r>
     </w:p>
     <w:p>
@@ -525,51 +425,15 @@
           <w:szCs w:val="24"/>
         </w:rPr>
         <w:br/>
-        <w:t xml:space="preserve">HTML é uma linguagem demarcada por </w:t>
-      </w:r>
-      <w:proofErr w:type="spellStart"/>
-      <w:r>
-        <w:rPr>
-          <w:rFonts w:ascii="Arial" w:hAnsi="Arial" w:cs="Arial"/>
-          <w:sz w:val="24"/>
-          <w:szCs w:val="24"/>
-        </w:rPr>
-        <w:t>tags</w:t>
-      </w:r>
-      <w:proofErr w:type="spellEnd"/>
-      <w:r>
-        <w:rPr>
-          <w:rFonts w:ascii="Arial" w:hAnsi="Arial" w:cs="Arial"/>
-          <w:sz w:val="24"/>
-          <w:szCs w:val="24"/>
-        </w:rPr>
-        <w:t xml:space="preserve"> essas são representadas por &lt;&gt;</w:t>
-      </w:r>
-      <w:r>
-        <w:rPr>
-          <w:rFonts w:ascii="Arial" w:hAnsi="Arial" w:cs="Arial"/>
-          <w:sz w:val="24"/>
-          <w:szCs w:val="24"/>
-        </w:rPr>
-        <w:t xml:space="preserve">, a grande maioria de </w:t>
-      </w:r>
-      <w:proofErr w:type="spellStart"/>
-      <w:r>
-        <w:rPr>
-          <w:rFonts w:ascii="Arial" w:hAnsi="Arial" w:cs="Arial"/>
-          <w:sz w:val="24"/>
-          <w:szCs w:val="24"/>
-        </w:rPr>
-        <w:t>tags</w:t>
-      </w:r>
-      <w:proofErr w:type="spellEnd"/>
-      <w:r>
-        <w:rPr>
-          <w:rFonts w:ascii="Arial" w:hAnsi="Arial" w:cs="Arial"/>
-          <w:sz w:val="24"/>
-          <w:szCs w:val="24"/>
-        </w:rPr>
-        <w:t xml:space="preserve"> possui abertura e fechamento.</w:t>
+        <w:t>HTML é uma linguagem demarcada por tags essas são representadas por &lt;&gt;</w:t>
+      </w:r>
+      <w:r>
+        <w:rPr>
+          <w:rFonts w:ascii="Arial" w:hAnsi="Arial" w:cs="Arial"/>
+          <w:sz w:val="24"/>
+          <w:szCs w:val="24"/>
+        </w:rPr>
+        <w:t>, a grande maioria de tags possui abertura e fechamento.</w:t>
       </w:r>
     </w:p>
     <w:p>
@@ -1028,272 +892,92 @@
           <w:sz w:val="24"/>
           <w:szCs w:val="24"/>
         </w:rPr>
-        <w:t xml:space="preserve">HTML, CSS, </w:t>
-      </w:r>
-      <w:proofErr w:type="spellStart"/>
-      <w:r>
-        <w:rPr>
-          <w:rFonts w:ascii="Arial" w:hAnsi="Arial" w:cs="Arial"/>
-          <w:sz w:val="24"/>
-          <w:szCs w:val="24"/>
-        </w:rPr>
-        <w:t>JavaScript</w:t>
-      </w:r>
-      <w:proofErr w:type="spellEnd"/>
-      <w:r>
-        <w:rPr>
-          <w:rFonts w:ascii="Arial" w:hAnsi="Arial" w:cs="Arial"/>
-          <w:sz w:val="24"/>
-          <w:szCs w:val="24"/>
-        </w:rPr>
-        <w:t xml:space="preserve"> -&gt; Tecnologias </w:t>
-      </w:r>
-      <w:proofErr w:type="spellStart"/>
-      <w:r>
-        <w:rPr>
-          <w:rFonts w:ascii="Arial" w:hAnsi="Arial" w:cs="Arial"/>
-          <w:sz w:val="24"/>
-          <w:szCs w:val="24"/>
-        </w:rPr>
-        <w:t>Client</w:t>
-      </w:r>
-      <w:proofErr w:type="spellEnd"/>
-      <w:r>
-        <w:rPr>
-          <w:rFonts w:ascii="Arial" w:hAnsi="Arial" w:cs="Arial"/>
-          <w:sz w:val="24"/>
-          <w:szCs w:val="24"/>
-        </w:rPr>
-        <w:t xml:space="preserve"> </w:t>
-      </w:r>
-      <w:proofErr w:type="spellStart"/>
-      <w:r>
-        <w:rPr>
-          <w:rFonts w:ascii="Arial" w:hAnsi="Arial" w:cs="Arial"/>
-          <w:sz w:val="24"/>
-          <w:szCs w:val="24"/>
-        </w:rPr>
-        <w:t>Side</w:t>
-      </w:r>
-      <w:proofErr w:type="spellEnd"/>
-      <w:r>
-        <w:rPr>
-          <w:rFonts w:ascii="Arial" w:hAnsi="Arial" w:cs="Arial"/>
-          <w:sz w:val="24"/>
-          <w:szCs w:val="24"/>
-        </w:rPr>
-        <w:t>.</w:t>
-      </w:r>
-    </w:p>
-    <w:p>
-      <w:pPr>
-        <w:rPr>
-          <w:rFonts w:ascii="Arial" w:hAnsi="Arial" w:cs="Arial"/>
-          <w:sz w:val="24"/>
-          <w:szCs w:val="24"/>
-        </w:rPr>
-      </w:pPr>
-      <w:r>
-        <w:rPr>
-          <w:rFonts w:ascii="Arial" w:hAnsi="Arial" w:cs="Arial"/>
-          <w:sz w:val="24"/>
-          <w:szCs w:val="24"/>
-        </w:rPr>
-        <w:t xml:space="preserve">Ou seja, Front </w:t>
-      </w:r>
-      <w:proofErr w:type="spellStart"/>
-      <w:r>
-        <w:rPr>
-          <w:rFonts w:ascii="Arial" w:hAnsi="Arial" w:cs="Arial"/>
-          <w:sz w:val="24"/>
-          <w:szCs w:val="24"/>
-        </w:rPr>
-        <w:t>End</w:t>
-      </w:r>
-      <w:proofErr w:type="spellEnd"/>
-      <w:r>
-        <w:rPr>
-          <w:rFonts w:ascii="Arial" w:hAnsi="Arial" w:cs="Arial"/>
-          <w:sz w:val="24"/>
-          <w:szCs w:val="24"/>
-        </w:rPr>
-        <w:t xml:space="preserve"> seria a tecnologia que rodam no computador do cliente relacionadas a forma como o sistema será apresentada ao cliente em si e como será toda a experiência dele.</w:t>
-      </w:r>
-    </w:p>
-    <w:p>
-      <w:pPr>
-        <w:rPr>
-          <w:rFonts w:ascii="Arial" w:hAnsi="Arial" w:cs="Arial"/>
-          <w:sz w:val="24"/>
-          <w:szCs w:val="24"/>
-        </w:rPr>
-      </w:pPr>
-      <w:r>
-        <w:rPr>
-          <w:rFonts w:ascii="Arial" w:hAnsi="Arial" w:cs="Arial"/>
-          <w:sz w:val="24"/>
-          <w:szCs w:val="24"/>
-        </w:rPr>
-        <w:t xml:space="preserve">Back </w:t>
-      </w:r>
-      <w:proofErr w:type="spellStart"/>
-      <w:r>
-        <w:rPr>
-          <w:rFonts w:ascii="Arial" w:hAnsi="Arial" w:cs="Arial"/>
-          <w:sz w:val="24"/>
-          <w:szCs w:val="24"/>
-        </w:rPr>
-        <w:t>End</w:t>
-      </w:r>
-      <w:proofErr w:type="spellEnd"/>
-      <w:r>
-        <w:rPr>
-          <w:rFonts w:ascii="Arial" w:hAnsi="Arial" w:cs="Arial"/>
-          <w:sz w:val="24"/>
-          <w:szCs w:val="24"/>
-        </w:rPr>
-        <w:t xml:space="preserve"> seria o desenvolvedor que trabalha em uma tecnologia diretamente no lado do servidor, ou seja, seria toda a estrutura como banco de dados, funções e comandos que o cliente não estará interagindo, porém fará com que tudo funcione corretamente.</w:t>
-      </w:r>
-    </w:p>
-    <w:p>
-      <w:pPr>
-        <w:rPr>
-          <w:rFonts w:ascii="Arial" w:hAnsi="Arial" w:cs="Arial"/>
-          <w:sz w:val="24"/>
-          <w:szCs w:val="24"/>
-        </w:rPr>
-      </w:pPr>
-      <w:r>
-        <w:rPr>
-          <w:rFonts w:ascii="Arial" w:hAnsi="Arial" w:cs="Arial"/>
-          <w:sz w:val="24"/>
-          <w:szCs w:val="24"/>
-        </w:rPr>
-        <w:t xml:space="preserve">Full </w:t>
-      </w:r>
-      <w:proofErr w:type="spellStart"/>
-      <w:r>
-        <w:rPr>
-          <w:rFonts w:ascii="Arial" w:hAnsi="Arial" w:cs="Arial"/>
-          <w:sz w:val="24"/>
-          <w:szCs w:val="24"/>
-        </w:rPr>
-        <w:t>Stack</w:t>
-      </w:r>
-      <w:proofErr w:type="spellEnd"/>
-      <w:r>
-        <w:rPr>
-          <w:rFonts w:ascii="Arial" w:hAnsi="Arial" w:cs="Arial"/>
-          <w:sz w:val="24"/>
-          <w:szCs w:val="24"/>
-        </w:rPr>
-        <w:t xml:space="preserve"> seria a junção entre o Front </w:t>
-      </w:r>
-      <w:proofErr w:type="spellStart"/>
-      <w:r>
-        <w:rPr>
-          <w:rFonts w:ascii="Arial" w:hAnsi="Arial" w:cs="Arial"/>
-          <w:sz w:val="24"/>
-          <w:szCs w:val="24"/>
-        </w:rPr>
-        <w:t>End</w:t>
-      </w:r>
-      <w:proofErr w:type="spellEnd"/>
-      <w:r>
-        <w:rPr>
-          <w:rFonts w:ascii="Arial" w:hAnsi="Arial" w:cs="Arial"/>
-          <w:sz w:val="24"/>
-          <w:szCs w:val="24"/>
-        </w:rPr>
-        <w:t xml:space="preserve"> e o Back </w:t>
-      </w:r>
-      <w:proofErr w:type="spellStart"/>
-      <w:r>
-        <w:rPr>
-          <w:rFonts w:ascii="Arial" w:hAnsi="Arial" w:cs="Arial"/>
-          <w:sz w:val="24"/>
-          <w:szCs w:val="24"/>
-        </w:rPr>
-        <w:t>End</w:t>
-      </w:r>
-      <w:proofErr w:type="spellEnd"/>
-      <w:r>
-        <w:rPr>
-          <w:rFonts w:ascii="Arial" w:hAnsi="Arial" w:cs="Arial"/>
-          <w:sz w:val="24"/>
-          <w:szCs w:val="24"/>
-        </w:rPr>
-        <w:t>, assim seria o profissional que domina essas duas opções e sabe lidar com elas.</w:t>
-      </w:r>
-    </w:p>
-    <w:p>
-      <w:pPr>
-        <w:rPr>
-          <w:rFonts w:ascii="Arial" w:hAnsi="Arial" w:cs="Arial"/>
-          <w:sz w:val="24"/>
-          <w:szCs w:val="24"/>
-        </w:rPr>
-      </w:pPr>
-      <w:r>
-        <w:rPr>
-          <w:rFonts w:ascii="Arial" w:hAnsi="Arial" w:cs="Arial"/>
-          <w:sz w:val="24"/>
-          <w:szCs w:val="24"/>
-        </w:rPr>
-        <w:t>Não utilizar &lt;</w:t>
-      </w:r>
-      <w:proofErr w:type="spellStart"/>
-      <w:r>
-        <w:rPr>
-          <w:rFonts w:ascii="Arial" w:hAnsi="Arial" w:cs="Arial"/>
-          <w:sz w:val="24"/>
-          <w:szCs w:val="24"/>
-        </w:rPr>
-        <w:t>br</w:t>
-      </w:r>
-      <w:proofErr w:type="spellEnd"/>
-      <w:r>
-        <w:rPr>
-          <w:rFonts w:ascii="Arial" w:hAnsi="Arial" w:cs="Arial"/>
-          <w:sz w:val="24"/>
-          <w:szCs w:val="24"/>
-        </w:rPr>
-        <w:t>&gt; para dar diversos espaços, mas sim o CSS</w:t>
-      </w:r>
-    </w:p>
-    <w:p>
-      <w:pPr>
-        <w:rPr>
-          <w:rFonts w:ascii="Arial" w:hAnsi="Arial" w:cs="Arial"/>
-          <w:sz w:val="24"/>
-          <w:szCs w:val="24"/>
-        </w:rPr>
-      </w:pPr>
-      <w:r>
-        <w:rPr>
-          <w:rFonts w:ascii="Arial" w:hAnsi="Arial" w:cs="Arial"/>
-          <w:sz w:val="24"/>
-          <w:szCs w:val="24"/>
-        </w:rPr>
-        <w:t xml:space="preserve">Para fazer </w:t>
-      </w:r>
-      <w:proofErr w:type="spellStart"/>
-      <w:r>
-        <w:rPr>
-          <w:rFonts w:ascii="Arial" w:hAnsi="Arial" w:cs="Arial"/>
-          <w:sz w:val="24"/>
-          <w:szCs w:val="24"/>
-        </w:rPr>
-        <w:t>emoji</w:t>
-      </w:r>
-      <w:proofErr w:type="spellEnd"/>
-      <w:r>
-        <w:rPr>
-          <w:rFonts w:ascii="Arial" w:hAnsi="Arial" w:cs="Arial"/>
-          <w:sz w:val="24"/>
-          <w:szCs w:val="24"/>
-        </w:rPr>
-        <w:t xml:space="preserve"> seria com &amp;#x(código).</w:t>
+        <w:t>HTML, CSS, JavaScript -&gt; Tecnologias Client Side.</w:t>
+      </w:r>
+    </w:p>
+    <w:p>
+      <w:pPr>
+        <w:rPr>
+          <w:rFonts w:ascii="Arial" w:hAnsi="Arial" w:cs="Arial"/>
+          <w:sz w:val="24"/>
+          <w:szCs w:val="24"/>
+        </w:rPr>
+      </w:pPr>
+      <w:r>
+        <w:rPr>
+          <w:rFonts w:ascii="Arial" w:hAnsi="Arial" w:cs="Arial"/>
+          <w:sz w:val="24"/>
+          <w:szCs w:val="24"/>
+        </w:rPr>
+        <w:t>Ou seja, Front End seria a tecnologia que rodam no computador do cliente relacionadas a forma como o sistema será apresentada ao cliente em si e como será toda a experiência dele.</w:t>
+      </w:r>
+    </w:p>
+    <w:p>
+      <w:pPr>
+        <w:rPr>
+          <w:rFonts w:ascii="Arial" w:hAnsi="Arial" w:cs="Arial"/>
+          <w:sz w:val="24"/>
+          <w:szCs w:val="24"/>
+        </w:rPr>
+      </w:pPr>
+      <w:r>
+        <w:rPr>
+          <w:rFonts w:ascii="Arial" w:hAnsi="Arial" w:cs="Arial"/>
+          <w:sz w:val="24"/>
+          <w:szCs w:val="24"/>
+        </w:rPr>
+        <w:t>Back End seria o desenvolvedor que trabalha em uma tecnologia diretamente no lado do servidor, ou seja, seria toda a estrutura como banco de dados, funções e comandos que o cliente não estará interagindo, porém fará com que tudo funcione corretamente.</w:t>
+      </w:r>
+    </w:p>
+    <w:p>
+      <w:pPr>
+        <w:rPr>
+          <w:rFonts w:ascii="Arial" w:hAnsi="Arial" w:cs="Arial"/>
+          <w:sz w:val="24"/>
+          <w:szCs w:val="24"/>
+        </w:rPr>
+      </w:pPr>
+      <w:r>
+        <w:rPr>
+          <w:rFonts w:ascii="Arial" w:hAnsi="Arial" w:cs="Arial"/>
+          <w:sz w:val="24"/>
+          <w:szCs w:val="24"/>
+        </w:rPr>
+        <w:t>Full Stack seria a junção entre o Front End e o Back End, assim seria o profissional que domina essas duas opções e sabe lidar com elas.</w:t>
+      </w:r>
+    </w:p>
+    <w:p>
+      <w:pPr>
+        <w:rPr>
+          <w:rFonts w:ascii="Arial" w:hAnsi="Arial" w:cs="Arial"/>
+          <w:sz w:val="24"/>
+          <w:szCs w:val="24"/>
+        </w:rPr>
+      </w:pPr>
+      <w:r>
+        <w:rPr>
+          <w:rFonts w:ascii="Arial" w:hAnsi="Arial" w:cs="Arial"/>
+          <w:sz w:val="24"/>
+          <w:szCs w:val="24"/>
+        </w:rPr>
+        <w:t>Não utilizar &lt;br&gt; para dar diversos espaços, mas sim o CSS</w:t>
+      </w:r>
+    </w:p>
+    <w:p>
+      <w:pPr>
+        <w:rPr>
+          <w:rFonts w:ascii="Arial" w:hAnsi="Arial" w:cs="Arial"/>
+          <w:sz w:val="24"/>
+          <w:szCs w:val="24"/>
+        </w:rPr>
+      </w:pPr>
+      <w:r>
+        <w:rPr>
+          <w:rFonts w:ascii="Arial" w:hAnsi="Arial" w:cs="Arial"/>
+          <w:sz w:val="24"/>
+          <w:szCs w:val="24"/>
+        </w:rPr>
+        <w:t>Para fazer emoji seria com &amp;#x(código).</w:t>
       </w:r>
     </w:p>
     <w:p>
@@ -1421,52 +1105,25 @@
           <w:szCs w:val="24"/>
         </w:rPr>
         <w:br/>
-      </w:r>
-      <w:proofErr w:type="spellStart"/>
-      <w:r>
-        <w:rPr>
-          <w:rFonts w:ascii="Arial" w:hAnsi="Arial" w:cs="Arial"/>
-          <w:sz w:val="24"/>
-          <w:szCs w:val="24"/>
-        </w:rPr>
-        <w:t>Favicon</w:t>
-      </w:r>
-      <w:proofErr w:type="spellEnd"/>
-      <w:r>
-        <w:rPr>
-          <w:rFonts w:ascii="Arial" w:hAnsi="Arial" w:cs="Arial"/>
-          <w:sz w:val="24"/>
-          <w:szCs w:val="24"/>
-        </w:rPr>
-        <w:t xml:space="preserve"> no site</w:t>
-      </w:r>
-    </w:p>
-    <w:p>
-      <w:pPr>
-        <w:rPr>
-          <w:rFonts w:ascii="Arial" w:hAnsi="Arial" w:cs="Arial"/>
-          <w:sz w:val="24"/>
-          <w:szCs w:val="24"/>
-        </w:rPr>
-      </w:pPr>
-      <w:r>
-        <w:rPr>
-          <w:rFonts w:ascii="Arial" w:hAnsi="Arial" w:cs="Arial"/>
-          <w:sz w:val="24"/>
-          <w:szCs w:val="24"/>
-        </w:rPr>
-        <w:t xml:space="preserve">Site para baixar um ícone: </w:t>
-      </w:r>
-      <w:proofErr w:type="spellStart"/>
-      <w:r>
-        <w:rPr>
-          <w:rFonts w:ascii="Arial" w:hAnsi="Arial" w:cs="Arial"/>
-          <w:sz w:val="24"/>
-          <w:szCs w:val="24"/>
-        </w:rPr>
-        <w:t>iconarchive</w:t>
-      </w:r>
-      <w:proofErr w:type="spellEnd"/>
+        <w:t>Favicon no site</w:t>
+      </w:r>
+    </w:p>
+    <w:p>
+      <w:pPr>
+        <w:rPr>
+          <w:rFonts w:ascii="Arial" w:hAnsi="Arial" w:cs="Arial"/>
+          <w:sz w:val="24"/>
+          <w:szCs w:val="24"/>
+        </w:rPr>
+      </w:pPr>
+      <w:r>
+        <w:rPr>
+          <w:rFonts w:ascii="Arial" w:hAnsi="Arial" w:cs="Arial"/>
+          <w:sz w:val="24"/>
+          <w:szCs w:val="24"/>
+        </w:rPr>
+        <w:t>Site para baixar um ícone: iconarchive</w:t>
+      </w:r>
     </w:p>
     <w:p>
       <w:pPr>
@@ -1499,78 +1156,24 @@
           <w:sz w:val="24"/>
           <w:szCs w:val="24"/>
         </w:rPr>
-        <w:t xml:space="preserve">Site para transformar </w:t>
-      </w:r>
-      <w:proofErr w:type="spellStart"/>
-      <w:r>
-        <w:rPr>
-          <w:rFonts w:ascii="Arial" w:hAnsi="Arial" w:cs="Arial"/>
-          <w:sz w:val="24"/>
-          <w:szCs w:val="24"/>
-        </w:rPr>
-        <w:t>emoji</w:t>
-      </w:r>
-      <w:proofErr w:type="spellEnd"/>
-      <w:r>
-        <w:rPr>
-          <w:rFonts w:ascii="Arial" w:hAnsi="Arial" w:cs="Arial"/>
-          <w:sz w:val="24"/>
-          <w:szCs w:val="24"/>
-        </w:rPr>
-        <w:t xml:space="preserve">, png ou texto em </w:t>
-      </w:r>
-      <w:proofErr w:type="spellStart"/>
-      <w:r>
-        <w:rPr>
-          <w:rFonts w:ascii="Arial" w:hAnsi="Arial" w:cs="Arial"/>
-          <w:sz w:val="24"/>
-          <w:szCs w:val="24"/>
-        </w:rPr>
-        <w:t>icon</w:t>
-      </w:r>
-      <w:proofErr w:type="spellEnd"/>
-      <w:r>
-        <w:rPr>
-          <w:rFonts w:ascii="Arial" w:hAnsi="Arial" w:cs="Arial"/>
-          <w:sz w:val="24"/>
-          <w:szCs w:val="24"/>
-        </w:rPr>
-        <w:t>: favicon.io</w:t>
-      </w:r>
-    </w:p>
-    <w:p>
-      <w:pPr>
-        <w:rPr>
-          <w:rFonts w:ascii="Arial" w:hAnsi="Arial" w:cs="Arial"/>
-          <w:sz w:val="24"/>
-          <w:szCs w:val="24"/>
-        </w:rPr>
-      </w:pPr>
-      <w:r>
-        <w:rPr>
-          <w:rFonts w:ascii="Arial" w:hAnsi="Arial" w:cs="Arial"/>
-          <w:sz w:val="24"/>
-          <w:szCs w:val="24"/>
-        </w:rPr>
-        <w:t xml:space="preserve">Para adicionar o ícone no site em si, basta digitar link e selecionar a opção de </w:t>
-      </w:r>
-      <w:proofErr w:type="spellStart"/>
-      <w:r>
-        <w:rPr>
-          <w:rFonts w:ascii="Arial" w:hAnsi="Arial" w:cs="Arial"/>
-          <w:sz w:val="24"/>
-          <w:szCs w:val="24"/>
-        </w:rPr>
-        <w:t>favicon</w:t>
-      </w:r>
-      <w:proofErr w:type="spellEnd"/>
-      <w:r>
-        <w:rPr>
-          <w:rFonts w:ascii="Arial" w:hAnsi="Arial" w:cs="Arial"/>
-          <w:sz w:val="24"/>
-          <w:szCs w:val="24"/>
-        </w:rPr>
-        <w:t xml:space="preserve"> no HEAD.</w:t>
+        <w:t>Site para transformar emoji, png ou texto em icon: favicon.io</w:t>
+      </w:r>
+    </w:p>
+    <w:p>
+      <w:pPr>
+        <w:rPr>
+          <w:rFonts w:ascii="Arial" w:hAnsi="Arial" w:cs="Arial"/>
+          <w:sz w:val="24"/>
+          <w:szCs w:val="24"/>
+        </w:rPr>
+      </w:pPr>
+      <w:r>
+        <w:rPr>
+          <w:rFonts w:ascii="Arial" w:hAnsi="Arial" w:cs="Arial"/>
+          <w:sz w:val="24"/>
+          <w:szCs w:val="24"/>
+        </w:rPr>
+        <w:t>Para adicionar o ícone no site em si, basta digitar link e selecionar a opção de favicon no HEAD.</w:t>
       </w:r>
       <w:r>
         <w:rPr>
@@ -1579,25 +1182,7 @@
           <w:szCs w:val="24"/>
         </w:rPr>
         <w:br/>
-        <w:t>Utilizar “</w:t>
-      </w:r>
-      <w:proofErr w:type="spellStart"/>
-      <w:r>
-        <w:rPr>
-          <w:rFonts w:ascii="Arial" w:hAnsi="Arial" w:cs="Arial"/>
-          <w:sz w:val="24"/>
-          <w:szCs w:val="24"/>
-        </w:rPr>
-        <w:t>lorem</w:t>
-      </w:r>
-      <w:proofErr w:type="spellEnd"/>
-      <w:r>
-        <w:rPr>
-          <w:rFonts w:ascii="Arial" w:hAnsi="Arial" w:cs="Arial"/>
-          <w:sz w:val="24"/>
-          <w:szCs w:val="24"/>
-        </w:rPr>
-        <w:t>” no parágrafo construí um texto base para ser utilizado como teste.</w:t>
+        <w:t>Utilizar “lorem” no parágrafo construí um texto base para ser utilizado como teste.</w:t>
       </w:r>
       <w:r>
         <w:rPr>
@@ -1655,38 +1240,34 @@
           <w:sz w:val="28"/>
           <w:szCs w:val="28"/>
         </w:rPr>
-        <w:t xml:space="preserve">SHIFT+TAB retorna os espaços de </w:t>
-      </w:r>
-      <w:proofErr w:type="spellStart"/>
-      <w:r>
-        <w:rPr>
-          <w:rFonts w:ascii="Arial" w:hAnsi="Arial" w:cs="Arial"/>
-          <w:b/>
-          <w:bCs/>
-          <w:sz w:val="28"/>
-          <w:szCs w:val="28"/>
-        </w:rPr>
-        <w:t>indentação</w:t>
-      </w:r>
-      <w:proofErr w:type="spellEnd"/>
-    </w:p>
-    <w:p>
-      <w:pPr>
-        <w:rPr>
-          <w:rFonts w:ascii="Arial" w:hAnsi="Arial" w:cs="Arial"/>
-          <w:sz w:val="24"/>
-          <w:szCs w:val="24"/>
-        </w:rPr>
-      </w:pPr>
-    </w:p>
-    <w:p>
-      <w:pPr>
-        <w:rPr>
-          <w:rFonts w:ascii="Arial" w:hAnsi="Arial" w:cs="Arial"/>
-          <w:sz w:val="24"/>
-          <w:szCs w:val="24"/>
-        </w:rPr>
-      </w:pPr>
+        <w:t>SHIFT+TAB retorna os espaços de indentação</w:t>
+      </w:r>
+    </w:p>
+    <w:p>
+      <w:pPr>
+        <w:rPr>
+          <w:rFonts w:ascii="Arial" w:hAnsi="Arial" w:cs="Arial"/>
+          <w:sz w:val="24"/>
+          <w:szCs w:val="24"/>
+        </w:rPr>
+      </w:pPr>
+    </w:p>
+    <w:p>
+      <w:pPr>
+        <w:rPr>
+          <w:rFonts w:ascii="Arial" w:hAnsi="Arial" w:cs="Arial"/>
+          <w:sz w:val="24"/>
+          <w:szCs w:val="24"/>
+        </w:rPr>
+      </w:pPr>
+      <w:r>
+        <w:rPr>
+          <w:rFonts w:ascii="Arial" w:hAnsi="Arial" w:cs="Arial"/>
+          <w:sz w:val="24"/>
+          <w:szCs w:val="24"/>
+        </w:rPr>
+        <w:t>Em listas utilizar o type para mudar o tipo e o start para começar de uma parte específica.</w:t>
+      </w:r>
     </w:p>
     <w:sectPr>
       <w:pgSz w:w="11906" w:h="16838"/>

</xml_diff>